<commit_message>
Pca script with plotly
</commit_message>
<xml_diff>
--- a/results/results_draft1_SRC.docx
+++ b/results/results_draft1_SRC.docx
@@ -340,18 +340,7 @@
                 <w:sz w:val="16"/>
                 <w:szCs w:val="16"/>
               </w:rPr>
-              <w:t>A</w:t>
-            </w:r>
-            <w:r>
-              <w:rPr>
-                <w:rFonts w:ascii="Segoe UI" w:eastAsia="Arial" w:hAnsi="Segoe UI" w:cs="Segoe UI"/>
-                <w:b/>
-                <w:bCs/>
-                <w:color w:val="000000"/>
-                <w:sz w:val="16"/>
-                <w:szCs w:val="16"/>
-              </w:rPr>
-              <w:t>ge</w:t>
+              <w:t>Age</w:t>
             </w:r>
           </w:p>
           <w:p>
@@ -819,16 +808,7 @@
                 <w:sz w:val="16"/>
                 <w:szCs w:val="16"/>
               </w:rPr>
-              <w:t xml:space="preserve">    </w:t>
-            </w:r>
-            <w:r>
-              <w:rPr>
-                <w:rFonts w:ascii="Segoe UI" w:eastAsia="Arial" w:hAnsi="Segoe UI" w:cs="Segoe UI"/>
-                <w:color w:val="000000"/>
-                <w:sz w:val="16"/>
-                <w:szCs w:val="16"/>
-              </w:rPr>
-              <w:t>Female</w:t>
+              <w:t xml:space="preserve">    Female</w:t>
             </w:r>
           </w:p>
         </w:tc>
@@ -1007,16 +987,7 @@
                 <w:sz w:val="16"/>
                 <w:szCs w:val="16"/>
               </w:rPr>
-              <w:t xml:space="preserve">    </w:t>
-            </w:r>
-            <w:r>
-              <w:rPr>
-                <w:rFonts w:ascii="Segoe UI" w:eastAsia="Arial" w:hAnsi="Segoe UI" w:cs="Segoe UI"/>
-                <w:color w:val="000000"/>
-                <w:sz w:val="16"/>
-                <w:szCs w:val="16"/>
-              </w:rPr>
-              <w:t>Male</w:t>
+              <w:t xml:space="preserve">    Male</w:t>
             </w:r>
           </w:p>
         </w:tc>
@@ -1715,6 +1686,7 @@
                 <w:color w:val="000000"/>
                 <w:sz w:val="16"/>
                 <w:szCs w:val="16"/>
+                <w:highlight w:val="yellow"/>
               </w:rPr>
               <w:t>Coiffeuse</w:t>
             </w:r>
@@ -3454,7 +3426,7 @@
                 <w:right w:val="none" w:sz="0" w:space="0" w:color="000000"/>
               </w:pBdr>
               <w:spacing w:after="0"/>
-              <w:ind w:left="100" w:right="100"/>
+              <w:ind w:left="100" w:right="100" w:firstLine="170"/>
               <w:rPr>
                 <w:rFonts w:ascii="Segoe UI" w:hAnsi="Segoe UI" w:cs="Segoe UI"/>
                 <w:b/>
@@ -3631,7 +3603,7 @@
                 <w:right w:val="none" w:sz="0" w:space="0" w:color="000000"/>
               </w:pBdr>
               <w:spacing w:after="0"/>
-              <w:ind w:left="100" w:right="100"/>
+              <w:ind w:left="100" w:right="100" w:firstLine="170"/>
               <w:rPr>
                 <w:rFonts w:ascii="Segoe UI" w:hAnsi="Segoe UI" w:cs="Segoe UI"/>
                 <w:b/>
@@ -3808,7 +3780,7 @@
                 <w:right w:val="none" w:sz="0" w:space="0" w:color="000000"/>
               </w:pBdr>
               <w:spacing w:after="0"/>
-              <w:ind w:left="100" w:right="100"/>
+              <w:ind w:left="100" w:right="100" w:firstLine="170"/>
               <w:rPr>
                 <w:rFonts w:ascii="Segoe UI" w:hAnsi="Segoe UI" w:cs="Segoe UI"/>
                 <w:b/>
@@ -3985,7 +3957,7 @@
                 <w:right w:val="none" w:sz="0" w:space="0" w:color="000000"/>
               </w:pBdr>
               <w:spacing w:after="0"/>
-              <w:ind w:left="100" w:right="100"/>
+              <w:ind w:left="100" w:right="100" w:firstLine="170"/>
               <w:rPr>
                 <w:rFonts w:ascii="Segoe UI" w:hAnsi="Segoe UI" w:cs="Segoe UI"/>
                 <w:b/>
@@ -4339,7 +4311,7 @@
                 <w:right w:val="none" w:sz="0" w:space="0" w:color="000000"/>
               </w:pBdr>
               <w:spacing w:after="0"/>
-              <w:ind w:left="100" w:right="100"/>
+              <w:ind w:left="100" w:right="100" w:firstLine="260"/>
               <w:rPr>
                 <w:rFonts w:ascii="Segoe UI" w:eastAsia="Arial" w:hAnsi="Segoe UI" w:cs="Segoe UI"/>
                 <w:color w:val="000000"/>
@@ -4519,7 +4491,7 @@
                 <w:right w:val="none" w:sz="0" w:space="0" w:color="000000"/>
               </w:pBdr>
               <w:spacing w:after="0"/>
-              <w:ind w:left="100" w:right="100"/>
+              <w:ind w:left="100" w:right="100" w:firstLine="260"/>
               <w:rPr>
                 <w:rFonts w:ascii="Segoe UI" w:eastAsia="Arial" w:hAnsi="Segoe UI" w:cs="Segoe UI"/>
                 <w:color w:val="000000"/>
@@ -4697,7 +4669,7 @@
                 <w:right w:val="none" w:sz="0" w:space="0" w:color="000000"/>
               </w:pBdr>
               <w:spacing w:after="0"/>
-              <w:ind w:left="100" w:right="100"/>
+              <w:ind w:left="100" w:right="100" w:firstLine="260"/>
               <w:rPr>
                 <w:rFonts w:ascii="Segoe UI" w:eastAsia="Arial" w:hAnsi="Segoe UI" w:cs="Segoe UI"/>
                 <w:color w:val="000000"/>
@@ -4877,7 +4849,7 @@
                 <w:right w:val="none" w:sz="0" w:space="0" w:color="000000"/>
               </w:pBdr>
               <w:spacing w:after="0"/>
-              <w:ind w:left="100" w:right="100"/>
+              <w:ind w:left="100" w:right="100" w:firstLine="260"/>
               <w:rPr>
                 <w:rFonts w:ascii="Segoe UI" w:eastAsia="Arial" w:hAnsi="Segoe UI" w:cs="Segoe UI"/>
                 <w:color w:val="000000"/>
@@ -5057,7 +5029,7 @@
                 <w:right w:val="none" w:sz="0" w:space="0" w:color="000000"/>
               </w:pBdr>
               <w:spacing w:after="0"/>
-              <w:ind w:left="100" w:right="100"/>
+              <w:ind w:left="100" w:right="100" w:firstLine="260"/>
               <w:rPr>
                 <w:rFonts w:ascii="Segoe UI" w:eastAsia="Arial" w:hAnsi="Segoe UI" w:cs="Segoe UI"/>
                 <w:color w:val="000000"/>
@@ -5253,62 +5225,7 @@
                 <w:sz w:val="16"/>
                 <w:szCs w:val="16"/>
               </w:rPr>
-              <w:t>C</w:t>
-            </w:r>
-            <w:r>
-              <w:rPr>
-                <w:rFonts w:ascii="Segoe UI" w:eastAsia="Arial" w:hAnsi="Segoe UI" w:cs="Segoe UI"/>
-                <w:b/>
-                <w:bCs/>
-                <w:color w:val="000000"/>
-                <w:sz w:val="16"/>
-                <w:szCs w:val="16"/>
-              </w:rPr>
-              <w:t>ountry</w:t>
-            </w:r>
-            <w:r>
-              <w:rPr>
-                <w:rFonts w:ascii="Segoe UI" w:eastAsia="Arial" w:hAnsi="Segoe UI" w:cs="Segoe UI"/>
-                <w:b/>
-                <w:bCs/>
-                <w:color w:val="000000"/>
-                <w:sz w:val="16"/>
-                <w:szCs w:val="16"/>
-              </w:rPr>
-              <w:t xml:space="preserve"> o</w:t>
-            </w:r>
-            <w:r>
-              <w:rPr>
-                <w:rFonts w:ascii="Segoe UI" w:eastAsia="Arial" w:hAnsi="Segoe UI" w:cs="Segoe UI"/>
-                <w:b/>
-                <w:bCs/>
-                <w:color w:val="000000"/>
-                <w:sz w:val="16"/>
-                <w:szCs w:val="16"/>
-              </w:rPr>
-              <w:t>f</w:t>
-            </w:r>
-            <w:r>
-              <w:rPr>
-                <w:rFonts w:ascii="Segoe UI" w:eastAsia="Arial" w:hAnsi="Segoe UI" w:cs="Segoe UI"/>
-                <w:b/>
-                <w:bCs/>
-                <w:color w:val="000000"/>
-                <w:sz w:val="16"/>
-                <w:szCs w:val="16"/>
-              </w:rPr>
-              <w:t xml:space="preserve"> </w:t>
-            </w:r>
-            <w:r>
-              <w:rPr>
-                <w:rFonts w:ascii="Segoe UI" w:eastAsia="Arial" w:hAnsi="Segoe UI" w:cs="Segoe UI"/>
-                <w:b/>
-                <w:bCs/>
-                <w:color w:val="000000"/>
-                <w:sz w:val="16"/>
-                <w:szCs w:val="16"/>
-              </w:rPr>
-              <w:t>Origin</w:t>
+              <w:t>Country of Origin</w:t>
             </w:r>
           </w:p>
         </w:tc>
@@ -5460,7 +5377,7 @@
                 <w:right w:val="none" w:sz="0" w:space="0" w:color="000000"/>
               </w:pBdr>
               <w:spacing w:after="0"/>
-              <w:ind w:left="300" w:right="100"/>
+              <w:ind w:left="300" w:right="100" w:firstLine="60"/>
               <w:rPr>
                 <w:rFonts w:ascii="Segoe UI" w:hAnsi="Segoe UI" w:cs="Segoe UI"/>
                 <w:sz w:val="16"/>
@@ -5635,7 +5552,7 @@
                 <w:right w:val="none" w:sz="0" w:space="0" w:color="000000"/>
               </w:pBdr>
               <w:spacing w:after="0"/>
-              <w:ind w:left="300" w:right="100"/>
+              <w:ind w:left="300" w:right="100" w:firstLine="60"/>
               <w:rPr>
                 <w:rFonts w:ascii="Segoe UI" w:hAnsi="Segoe UI" w:cs="Segoe UI"/>
                 <w:sz w:val="16"/>
@@ -6009,6 +5926,7 @@
           <w:ilvl w:val="0"/>
           <w:numId w:val="1"/>
         </w:numPr>
+        <w:ind w:left="0" w:firstLine="360"/>
         <w:rPr>
           <w:rFonts w:ascii="Segoe UI" w:hAnsi="Segoe UI" w:cs="Segoe UI"/>
           <w:b/>
@@ -6027,6 +5945,284 @@
         </w:rPr>
         <w:lastRenderedPageBreak/>
         <w:t xml:space="preserve">Status of use of ILK across gender and residential status </w:t>
+      </w:r>
+      <w:r>
+        <w:rPr>
+          <w:rFonts w:ascii="Segoe UI" w:hAnsi="Segoe UI" w:cs="Segoe UI"/>
+          <w:b/>
+          <w:bCs/>
+          <w:sz w:val="20"/>
+          <w:szCs w:val="20"/>
+        </w:rPr>
+        <w:br/>
+      </w:r>
+      <w:r>
+        <w:rPr>
+          <w:rFonts w:ascii="Segoe UI" w:hAnsi="Segoe UI" w:cs="Segoe UI"/>
+          <w:b/>
+          <w:bCs/>
+          <w:sz w:val="20"/>
+          <w:szCs w:val="20"/>
+        </w:rPr>
+        <w:br/>
+      </w:r>
+      <w:r>
+        <w:rPr>
+          <w:noProof/>
+        </w:rPr>
+        <w:drawing>
+          <wp:inline distT="0" distB="0" distL="0" distR="0" wp14:anchorId="2FA2633D" wp14:editId="22E04545">
+            <wp:extent cx="5732585" cy="3031043"/>
+            <wp:effectExtent l="0" t="0" r="1905" b="0"/>
+            <wp:docPr id="1" name="Picture 1"/>
+            <wp:cNvGraphicFramePr>
+              <a:graphicFrameLocks xmlns:a="http://schemas.openxmlformats.org/drawingml/2006/main" noChangeAspect="1"/>
+            </wp:cNvGraphicFramePr>
+            <a:graphic xmlns:a="http://schemas.openxmlformats.org/drawingml/2006/main">
+              <a:graphicData uri="http://schemas.openxmlformats.org/drawingml/2006/picture">
+                <pic:pic xmlns:pic="http://schemas.openxmlformats.org/drawingml/2006/picture">
+                  <pic:nvPicPr>
+                    <pic:cNvPr id="1" name=""/>
+                    <pic:cNvPicPr/>
+                  </pic:nvPicPr>
+                  <pic:blipFill>
+                    <a:blip r:embed="rId5"/>
+                    <a:stretch>
+                      <a:fillRect/>
+                    </a:stretch>
+                  </pic:blipFill>
+                  <pic:spPr>
+                    <a:xfrm>
+                      <a:off x="0" y="0"/>
+                      <a:ext cx="5747683" cy="3039026"/>
+                    </a:xfrm>
+                    <a:prstGeom prst="rect">
+                      <a:avLst/>
+                    </a:prstGeom>
+                  </pic:spPr>
+                </pic:pic>
+              </a:graphicData>
+            </a:graphic>
+          </wp:inline>
+        </w:drawing>
+      </w:r>
+      <w:r>
+        <w:rPr>
+          <w:rFonts w:ascii="Segoe UI" w:hAnsi="Segoe UI" w:cs="Segoe UI"/>
+          <w:b/>
+          <w:bCs/>
+          <w:sz w:val="20"/>
+          <w:szCs w:val="20"/>
+        </w:rPr>
+        <w:br/>
+      </w:r>
+      <w:r>
+        <w:rPr>
+          <w:noProof/>
+        </w:rPr>
+        <w:drawing>
+          <wp:inline distT="0" distB="0" distL="0" distR="0" wp14:anchorId="71DABC32" wp14:editId="254B29BF">
+            <wp:extent cx="5943600" cy="3212465"/>
+            <wp:effectExtent l="0" t="0" r="0" b="6985"/>
+            <wp:docPr id="3" name="Picture 3"/>
+            <wp:cNvGraphicFramePr>
+              <a:graphicFrameLocks xmlns:a="http://schemas.openxmlformats.org/drawingml/2006/main" noChangeAspect="1"/>
+            </wp:cNvGraphicFramePr>
+            <a:graphic xmlns:a="http://schemas.openxmlformats.org/drawingml/2006/main">
+              <a:graphicData uri="http://schemas.openxmlformats.org/drawingml/2006/picture">
+                <pic:pic xmlns:pic="http://schemas.openxmlformats.org/drawingml/2006/picture">
+                  <pic:nvPicPr>
+                    <pic:cNvPr id="1" name=""/>
+                    <pic:cNvPicPr/>
+                  </pic:nvPicPr>
+                  <pic:blipFill>
+                    <a:blip r:embed="rId6"/>
+                    <a:stretch>
+                      <a:fillRect/>
+                    </a:stretch>
+                  </pic:blipFill>
+                  <pic:spPr>
+                    <a:xfrm>
+                      <a:off x="0" y="0"/>
+                      <a:ext cx="5943600" cy="3212465"/>
+                    </a:xfrm>
+                    <a:prstGeom prst="rect">
+                      <a:avLst/>
+                    </a:prstGeom>
+                  </pic:spPr>
+                </pic:pic>
+              </a:graphicData>
+            </a:graphic>
+          </wp:inline>
+        </w:drawing>
+      </w:r>
+    </w:p>
+    <w:p>
+      <w:pPr>
+        <w:rPr>
+          <w:rFonts w:ascii="Segoe UI" w:hAnsi="Segoe UI" w:cs="Segoe UI"/>
+          <w:b/>
+          <w:bCs/>
+          <w:sz w:val="20"/>
+          <w:szCs w:val="20"/>
+        </w:rPr>
+      </w:pPr>
+    </w:p>
+    <w:p>
+      <w:pPr>
+        <w:rPr>
+          <w:rFonts w:ascii="Segoe UI" w:hAnsi="Segoe UI" w:cs="Segoe UI"/>
+          <w:b/>
+          <w:bCs/>
+          <w:sz w:val="20"/>
+          <w:szCs w:val="20"/>
+        </w:rPr>
+      </w:pPr>
+    </w:p>
+    <w:p>
+      <w:pPr>
+        <w:rPr>
+          <w:rFonts w:ascii="Segoe UI" w:hAnsi="Segoe UI" w:cs="Segoe UI"/>
+          <w:b/>
+          <w:bCs/>
+          <w:sz w:val="20"/>
+          <w:szCs w:val="20"/>
+        </w:rPr>
+      </w:pPr>
+    </w:p>
+    <w:p>
+      <w:pPr>
+        <w:rPr>
+          <w:rFonts w:ascii="Segoe UI" w:hAnsi="Segoe UI" w:cs="Segoe UI"/>
+          <w:b/>
+          <w:bCs/>
+          <w:sz w:val="20"/>
+          <w:szCs w:val="20"/>
+        </w:rPr>
+      </w:pPr>
+    </w:p>
+    <w:p>
+      <w:pPr>
+        <w:rPr>
+          <w:rFonts w:ascii="Segoe UI" w:hAnsi="Segoe UI" w:cs="Segoe UI"/>
+          <w:b/>
+          <w:bCs/>
+          <w:sz w:val="20"/>
+          <w:szCs w:val="20"/>
+        </w:rPr>
+      </w:pPr>
+    </w:p>
+    <w:p>
+      <w:pPr>
+        <w:pStyle w:val="ListParagraph"/>
+        <w:numPr>
+          <w:ilvl w:val="0"/>
+          <w:numId w:val="1"/>
+        </w:numPr>
+        <w:ind w:left="0" w:firstLine="360"/>
+        <w:jc w:val="center"/>
+        <w:rPr>
+          <w:rFonts w:ascii="Segoe UI" w:hAnsi="Segoe UI" w:cs="Segoe UI"/>
+          <w:b/>
+          <w:bCs/>
+          <w:sz w:val="20"/>
+          <w:szCs w:val="20"/>
+        </w:rPr>
+      </w:pPr>
+      <w:r>
+        <w:rPr>
+          <w:rFonts w:ascii="Segoe UI" w:hAnsi="Segoe UI" w:cs="Segoe UI"/>
+          <w:b/>
+          <w:bCs/>
+          <w:sz w:val="20"/>
+          <w:szCs w:val="20"/>
+        </w:rPr>
+        <w:lastRenderedPageBreak/>
+        <w:t xml:space="preserve">Fields of ILK application </w:t>
+      </w:r>
+      <w:r>
+        <w:rPr>
+          <w:rFonts w:ascii="Segoe UI" w:hAnsi="Segoe UI" w:cs="Segoe UI"/>
+          <w:b/>
+          <w:bCs/>
+          <w:sz w:val="20"/>
+          <w:szCs w:val="20"/>
+        </w:rPr>
+        <w:br/>
+      </w:r>
+      <w:r>
+        <w:rPr>
+          <w:rFonts w:ascii="Segoe UI" w:hAnsi="Segoe UI" w:cs="Segoe UI"/>
+          <w:b/>
+          <w:bCs/>
+          <w:sz w:val="20"/>
+          <w:szCs w:val="20"/>
+        </w:rPr>
+        <w:br/>
+      </w:r>
+      <w:r>
+        <w:rPr>
+          <w:rFonts w:ascii="Segoe UI" w:hAnsi="Segoe UI" w:cs="Segoe UI"/>
+          <w:b/>
+          <w:bCs/>
+          <w:sz w:val="20"/>
+          <w:szCs w:val="20"/>
+        </w:rPr>
+        <w:br/>
+      </w:r>
+      <w:r>
+        <w:rPr>
+          <w:rFonts w:ascii="Segoe UI" w:hAnsi="Segoe UI" w:cs="Segoe UI"/>
+          <w:b/>
+          <w:bCs/>
+          <w:sz w:val="20"/>
+          <w:szCs w:val="20"/>
+        </w:rPr>
+        <w:drawing>
+          <wp:inline distT="0" distB="0" distL="0" distR="0" wp14:anchorId="36FC9CBD" wp14:editId="122E4083">
+            <wp:extent cx="4338536" cy="3418915"/>
+            <wp:effectExtent l="0" t="0" r="5080" b="0"/>
+            <wp:docPr id="11" name="Picture 11"/>
+            <wp:cNvGraphicFramePr>
+              <a:graphicFrameLocks xmlns:a="http://schemas.openxmlformats.org/drawingml/2006/main" noChangeAspect="1"/>
+            </wp:cNvGraphicFramePr>
+            <a:graphic xmlns:a="http://schemas.openxmlformats.org/drawingml/2006/main">
+              <a:graphicData uri="http://schemas.openxmlformats.org/drawingml/2006/picture">
+                <pic:pic xmlns:pic="http://schemas.openxmlformats.org/drawingml/2006/picture">
+                  <pic:nvPicPr>
+                    <pic:cNvPr id="1" name=""/>
+                    <pic:cNvPicPr/>
+                  </pic:nvPicPr>
+                  <pic:blipFill>
+                    <a:blip r:embed="rId7"/>
+                    <a:stretch>
+                      <a:fillRect/>
+                    </a:stretch>
+                  </pic:blipFill>
+                  <pic:spPr>
+                    <a:xfrm>
+                      <a:off x="0" y="0"/>
+                      <a:ext cx="4347741" cy="3426169"/>
+                    </a:xfrm>
+                    <a:prstGeom prst="rect">
+                      <a:avLst/>
+                    </a:prstGeom>
+                  </pic:spPr>
+                </pic:pic>
+              </a:graphicData>
+            </a:graphic>
+          </wp:inline>
+        </w:drawing>
+      </w:r>
+      <w:r>
+        <w:rPr>
+          <w:rFonts w:ascii="Segoe UI" w:hAnsi="Segoe UI" w:cs="Segoe UI"/>
+          <w:b/>
+          <w:bCs/>
+          <w:sz w:val="20"/>
+          <w:szCs w:val="20"/>
+        </w:rPr>
+        <w:br/>
       </w:r>
     </w:p>
     <w:sectPr>
@@ -6130,8 +6326,97 @@
       </w:pPr>
     </w:lvl>
   </w:abstractNum>
+  <w:abstractNum w:abstractNumId="1" w15:restartNumberingAfterBreak="0">
+    <w:nsid w:val="62D71480"/>
+    <w:multiLevelType w:val="hybridMultilevel"/>
+    <w:tmpl w:val="6F62A0E0"/>
+    <w:lvl w:ilvl="0" w:tplc="0409000F">
+      <w:start w:val="1"/>
+      <w:numFmt w:val="decimal"/>
+      <w:lvlText w:val="%1."/>
+      <w:lvlJc w:val="left"/>
+      <w:pPr>
+        <w:ind w:left="720" w:hanging="360"/>
+      </w:pPr>
+    </w:lvl>
+    <w:lvl w:ilvl="1" w:tplc="04090019" w:tentative="1">
+      <w:start w:val="1"/>
+      <w:numFmt w:val="lowerLetter"/>
+      <w:lvlText w:val="%2."/>
+      <w:lvlJc w:val="left"/>
+      <w:pPr>
+        <w:ind w:left="1440" w:hanging="360"/>
+      </w:pPr>
+    </w:lvl>
+    <w:lvl w:ilvl="2" w:tplc="0409001B" w:tentative="1">
+      <w:start w:val="1"/>
+      <w:numFmt w:val="lowerRoman"/>
+      <w:lvlText w:val="%3."/>
+      <w:lvlJc w:val="right"/>
+      <w:pPr>
+        <w:ind w:left="2160" w:hanging="180"/>
+      </w:pPr>
+    </w:lvl>
+    <w:lvl w:ilvl="3" w:tplc="0409000F" w:tentative="1">
+      <w:start w:val="1"/>
+      <w:numFmt w:val="decimal"/>
+      <w:lvlText w:val="%4."/>
+      <w:lvlJc w:val="left"/>
+      <w:pPr>
+        <w:ind w:left="2880" w:hanging="360"/>
+      </w:pPr>
+    </w:lvl>
+    <w:lvl w:ilvl="4" w:tplc="04090019" w:tentative="1">
+      <w:start w:val="1"/>
+      <w:numFmt w:val="lowerLetter"/>
+      <w:lvlText w:val="%5."/>
+      <w:lvlJc w:val="left"/>
+      <w:pPr>
+        <w:ind w:left="3600" w:hanging="360"/>
+      </w:pPr>
+    </w:lvl>
+    <w:lvl w:ilvl="5" w:tplc="0409001B" w:tentative="1">
+      <w:start w:val="1"/>
+      <w:numFmt w:val="lowerRoman"/>
+      <w:lvlText w:val="%6."/>
+      <w:lvlJc w:val="right"/>
+      <w:pPr>
+        <w:ind w:left="4320" w:hanging="180"/>
+      </w:pPr>
+    </w:lvl>
+    <w:lvl w:ilvl="6" w:tplc="0409000F" w:tentative="1">
+      <w:start w:val="1"/>
+      <w:numFmt w:val="decimal"/>
+      <w:lvlText w:val="%7."/>
+      <w:lvlJc w:val="left"/>
+      <w:pPr>
+        <w:ind w:left="5040" w:hanging="360"/>
+      </w:pPr>
+    </w:lvl>
+    <w:lvl w:ilvl="7" w:tplc="04090019" w:tentative="1">
+      <w:start w:val="1"/>
+      <w:numFmt w:val="lowerLetter"/>
+      <w:lvlText w:val="%8."/>
+      <w:lvlJc w:val="left"/>
+      <w:pPr>
+        <w:ind w:left="5760" w:hanging="360"/>
+      </w:pPr>
+    </w:lvl>
+    <w:lvl w:ilvl="8" w:tplc="0409001B" w:tentative="1">
+      <w:start w:val="1"/>
+      <w:numFmt w:val="lowerRoman"/>
+      <w:lvlText w:val="%9."/>
+      <w:lvlJc w:val="right"/>
+      <w:pPr>
+        <w:ind w:left="6480" w:hanging="180"/>
+      </w:pPr>
+    </w:lvl>
+  </w:abstractNum>
   <w:num w:numId="1">
     <w:abstractNumId w:val="0"/>
+  </w:num>
+  <w:num w:numId="2">
+    <w:abstractNumId w:val="1"/>
   </w:num>
 </w:numbering>
 </file>
@@ -6259,6 +6544,7 @@
     <w:lsdException w:name="HTML Sample" w:semiHidden="1" w:unhideWhenUsed="1"/>
     <w:lsdException w:name="HTML Typewriter" w:semiHidden="1" w:unhideWhenUsed="1"/>
     <w:lsdException w:name="HTML Variable" w:semiHidden="1" w:unhideWhenUsed="1"/>
+    <w:lsdException w:name="Normal Table" w:semiHidden="1" w:unhideWhenUsed="1"/>
     <w:lsdException w:name="annotation subject" w:semiHidden="1" w:unhideWhenUsed="1"/>
     <w:lsdException w:name="No List" w:semiHidden="1" w:unhideWhenUsed="1"/>
     <w:lsdException w:name="Outline List 1" w:semiHidden="1" w:unhideWhenUsed="1"/>
@@ -6305,8 +6591,10 @@
     <w:lsdException w:name="Table Subtle 2" w:semiHidden="1" w:unhideWhenUsed="1"/>
     <w:lsdException w:name="Table Web 1" w:semiHidden="1" w:unhideWhenUsed="1"/>
     <w:lsdException w:name="Table Web 2" w:semiHidden="1" w:unhideWhenUsed="1"/>
+    <w:lsdException w:name="Table Web 3" w:semiHidden="1" w:unhideWhenUsed="1"/>
     <w:lsdException w:name="Balloon Text" w:semiHidden="1" w:unhideWhenUsed="1"/>
     <w:lsdException w:name="Table Grid" w:uiPriority="39"/>
+    <w:lsdException w:name="Table Theme" w:semiHidden="1" w:unhideWhenUsed="1"/>
     <w:lsdException w:name="Placeholder Text" w:semiHidden="1"/>
     <w:lsdException w:name="No Spacing" w:uiPriority="1" w:qFormat="1"/>
     <w:lsdException w:name="Light Shading" w:uiPriority="60"/>

</xml_diff>

<commit_message>
main actors and threats scripts
</commit_message>
<xml_diff>
--- a/results/results_draft1_SRC.docx
+++ b/results/results_draft1_SRC.docx
@@ -6006,6 +6006,28 @@
           </wp:inline>
         </w:drawing>
       </w:r>
+    </w:p>
+    <w:p>
+      <w:pPr>
+        <w:rPr>
+          <w:rFonts w:ascii="Segoe UI" w:hAnsi="Segoe UI" w:cs="Segoe UI"/>
+          <w:b/>
+          <w:bCs/>
+          <w:sz w:val="20"/>
+          <w:szCs w:val="20"/>
+        </w:rPr>
+      </w:pPr>
+    </w:p>
+    <w:p>
+      <w:pPr>
+        <w:rPr>
+          <w:rFonts w:ascii="Segoe UI" w:hAnsi="Segoe UI" w:cs="Segoe UI"/>
+          <w:b/>
+          <w:bCs/>
+          <w:sz w:val="20"/>
+          <w:szCs w:val="20"/>
+        </w:rPr>
+      </w:pPr>
       <w:r>
         <w:rPr>
           <w:rFonts w:ascii="Segoe UI" w:hAnsi="Segoe UI" w:cs="Segoe UI"/>
@@ -6092,35 +6114,12 @@
     </w:p>
     <w:p>
       <w:pPr>
-        <w:rPr>
-          <w:rFonts w:ascii="Segoe UI" w:hAnsi="Segoe UI" w:cs="Segoe UI"/>
-          <w:b/>
-          <w:bCs/>
-          <w:sz w:val="20"/>
-          <w:szCs w:val="20"/>
-        </w:rPr>
-      </w:pPr>
-    </w:p>
-    <w:p>
-      <w:pPr>
-        <w:rPr>
-          <w:rFonts w:ascii="Segoe UI" w:hAnsi="Segoe UI" w:cs="Segoe UI"/>
-          <w:b/>
-          <w:bCs/>
-          <w:sz w:val="20"/>
-          <w:szCs w:val="20"/>
-        </w:rPr>
-      </w:pPr>
-    </w:p>
-    <w:p>
-      <w:pPr>
         <w:pStyle w:val="ListParagraph"/>
         <w:numPr>
           <w:ilvl w:val="0"/>
           <w:numId w:val="1"/>
         </w:numPr>
         <w:ind w:left="0" w:firstLine="360"/>
-        <w:jc w:val="center"/>
         <w:rPr>
           <w:rFonts w:ascii="Segoe UI" w:hAnsi="Segoe UI" w:cs="Segoe UI"/>
           <w:b/>
@@ -6175,6 +6174,7 @@
           <w:rFonts w:ascii="Segoe UI" w:hAnsi="Segoe UI" w:cs="Segoe UI"/>
           <w:b/>
           <w:bCs/>
+          <w:noProof/>
           <w:sz w:val="20"/>
           <w:szCs w:val="20"/>
         </w:rPr>

</xml_diff>

<commit_message>
after sending first draft of the results
</commit_message>
<xml_diff>
--- a/results/results_draft1_SRC.docx
+++ b/results/results_draft1_SRC.docx
@@ -4,15 +4,20 @@
   <w:body>
     <w:p>
       <w:pPr>
-        <w:pStyle w:val="ListParagraph"/>
+        <w:pStyle w:val="Caption"/>
         <w:numPr>
           <w:ilvl w:val="0"/>
-          <w:numId w:val="1"/>
+          <w:numId w:val="3"/>
         </w:numPr>
+        <w:spacing w:after="0"/>
+        <w:ind w:left="540" w:hanging="180"/>
         <w:rPr>
           <w:rFonts w:ascii="Segoe UI" w:hAnsi="Segoe UI" w:cs="Segoe UI"/>
           <w:b/>
           <w:bCs/>
+          <w:i w:val="0"/>
+          <w:iCs w:val="0"/>
+          <w:color w:val="auto"/>
           <w:sz w:val="20"/>
           <w:szCs w:val="20"/>
         </w:rPr>
@@ -22,10 +27,23 @@
           <w:rFonts w:ascii="Segoe UI" w:hAnsi="Segoe UI" w:cs="Segoe UI"/>
           <w:b/>
           <w:bCs/>
+          <w:i w:val="0"/>
+          <w:iCs w:val="0"/>
+          <w:color w:val="auto"/>
           <w:sz w:val="20"/>
           <w:szCs w:val="20"/>
         </w:rPr>
-        <w:t xml:space="preserve">Socio-economic Characteristics of Respondents </w:t>
+        <w:t>Socio-economic Characteristics of Respondents</w:t>
+      </w:r>
+      <w:r>
+        <w:rPr>
+          <w:rFonts w:ascii="Segoe UI" w:hAnsi="Segoe UI" w:cs="Segoe UI"/>
+          <w:b/>
+          <w:bCs/>
+          <w:sz w:val="20"/>
+          <w:szCs w:val="20"/>
+        </w:rPr>
+        <w:t xml:space="preserve"> </w:t>
       </w:r>
       <w:r>
         <w:rPr>
@@ -36,6 +54,126 @@
           <w:szCs w:val="20"/>
         </w:rPr>
         <w:br/>
+      </w:r>
+    </w:p>
+    <w:p>
+      <w:pPr>
+        <w:pStyle w:val="Caption"/>
+        <w:ind w:firstLine="270"/>
+        <w:rPr>
+          <w:rFonts w:ascii="Segoe UI" w:hAnsi="Segoe UI" w:cs="Segoe UI"/>
+          <w:b/>
+          <w:bCs/>
+          <w:i w:val="0"/>
+          <w:iCs w:val="0"/>
+          <w:color w:val="auto"/>
+          <w:sz w:val="20"/>
+          <w:szCs w:val="20"/>
+        </w:rPr>
+      </w:pPr>
+      <w:r>
+        <w:rPr>
+          <w:rFonts w:ascii="Segoe UI" w:hAnsi="Segoe UI" w:cs="Segoe UI"/>
+          <w:b/>
+          <w:bCs/>
+          <w:i w:val="0"/>
+          <w:iCs w:val="0"/>
+          <w:color w:val="auto"/>
+          <w:sz w:val="20"/>
+          <w:szCs w:val="20"/>
+        </w:rPr>
+        <w:t xml:space="preserve">Table </w:t>
+      </w:r>
+      <w:r>
+        <w:rPr>
+          <w:rFonts w:ascii="Segoe UI" w:hAnsi="Segoe UI" w:cs="Segoe UI"/>
+          <w:b/>
+          <w:bCs/>
+          <w:i w:val="0"/>
+          <w:iCs w:val="0"/>
+          <w:color w:val="auto"/>
+          <w:sz w:val="20"/>
+          <w:szCs w:val="20"/>
+        </w:rPr>
+        <w:fldChar w:fldCharType="begin"/>
+      </w:r>
+      <w:r>
+        <w:rPr>
+          <w:rFonts w:ascii="Segoe UI" w:hAnsi="Segoe UI" w:cs="Segoe UI"/>
+          <w:b/>
+          <w:bCs/>
+          <w:i w:val="0"/>
+          <w:iCs w:val="0"/>
+          <w:color w:val="auto"/>
+          <w:sz w:val="20"/>
+          <w:szCs w:val="20"/>
+        </w:rPr>
+        <w:instrText xml:space="preserve"> SEQ Table \* ARABIC </w:instrText>
+      </w:r>
+      <w:r>
+        <w:rPr>
+          <w:rFonts w:ascii="Segoe UI" w:hAnsi="Segoe UI" w:cs="Segoe UI"/>
+          <w:b/>
+          <w:bCs/>
+          <w:i w:val="0"/>
+          <w:iCs w:val="0"/>
+          <w:color w:val="auto"/>
+          <w:sz w:val="20"/>
+          <w:szCs w:val="20"/>
+        </w:rPr>
+        <w:fldChar w:fldCharType="separate"/>
+      </w:r>
+      <w:r>
+        <w:rPr>
+          <w:rFonts w:ascii="Segoe UI" w:hAnsi="Segoe UI" w:cs="Segoe UI"/>
+          <w:b/>
+          <w:bCs/>
+          <w:i w:val="0"/>
+          <w:iCs w:val="0"/>
+          <w:color w:val="auto"/>
+          <w:sz w:val="20"/>
+          <w:szCs w:val="20"/>
+        </w:rPr>
+        <w:t>1</w:t>
+      </w:r>
+      <w:r>
+        <w:rPr>
+          <w:rFonts w:ascii="Segoe UI" w:hAnsi="Segoe UI" w:cs="Segoe UI"/>
+          <w:b/>
+          <w:bCs/>
+          <w:i w:val="0"/>
+          <w:iCs w:val="0"/>
+          <w:color w:val="auto"/>
+          <w:sz w:val="20"/>
+          <w:szCs w:val="20"/>
+        </w:rPr>
+        <w:fldChar w:fldCharType="end"/>
+      </w:r>
+      <w:r>
+        <w:rPr>
+          <w:rFonts w:ascii="Segoe UI" w:hAnsi="Segoe UI" w:cs="Segoe UI"/>
+          <w:b/>
+          <w:bCs/>
+          <w:i w:val="0"/>
+          <w:iCs w:val="0"/>
+          <w:color w:val="auto"/>
+          <w:sz w:val="20"/>
+          <w:szCs w:val="20"/>
+        </w:rPr>
+        <w:t xml:space="preserve">: </w:t>
+      </w:r>
+      <w:r>
+        <w:rPr>
+          <w:rFonts w:ascii="Segoe UI" w:hAnsi="Segoe UI" w:cs="Segoe UI"/>
+          <w:b/>
+          <w:bCs/>
+          <w:i w:val="0"/>
+          <w:iCs w:val="0"/>
+          <w:color w:val="auto"/>
+          <w:sz w:val="20"/>
+          <w:szCs w:val="20"/>
+        </w:rPr>
+        <w:t xml:space="preserve">Socioeconomic characteristics of the respondents. </w:t>
       </w:r>
     </w:p>
     <w:tbl>
@@ -5838,15 +5976,6 @@
         </w:tc>
       </w:tr>
     </w:tbl>
-    <w:p>
-      <w:pPr>
-        <w:rPr>
-          <w:rFonts w:ascii="Segoe UI" w:hAnsi="Segoe UI" w:cs="Segoe UI"/>
-          <w:sz w:val="20"/>
-          <w:szCs w:val="20"/>
-        </w:rPr>
-      </w:pPr>
-    </w:p>
     <w:p>
       <w:pPr>
         <w:rPr>
@@ -5924,9 +6053,9 @@
         <w:pStyle w:val="ListParagraph"/>
         <w:numPr>
           <w:ilvl w:val="0"/>
-          <w:numId w:val="1"/>
+          <w:numId w:val="3"/>
         </w:numPr>
-        <w:ind w:left="0" w:firstLine="360"/>
+        <w:ind w:left="540" w:hanging="180"/>
         <w:rPr>
           <w:rFonts w:ascii="Segoe UI" w:hAnsi="Segoe UI" w:cs="Segoe UI"/>
           <w:b/>
@@ -5986,7 +6115,7 @@
                     <pic:cNvPicPr/>
                   </pic:nvPicPr>
                   <pic:blipFill>
-                    <a:blip r:embed="rId5"/>
+                    <a:blip r:embed="rId6"/>
                     <a:stretch>
                       <a:fillRect/>
                     </a:stretch>
@@ -6009,17 +6138,8 @@
     </w:p>
     <w:p>
       <w:pPr>
-        <w:rPr>
-          <w:rFonts w:ascii="Segoe UI" w:hAnsi="Segoe UI" w:cs="Segoe UI"/>
-          <w:b/>
-          <w:bCs/>
-          <w:sz w:val="20"/>
-          <w:szCs w:val="20"/>
-        </w:rPr>
-      </w:pPr>
-    </w:p>
-    <w:p>
-      <w:pPr>
+        <w:ind w:left="540" w:firstLine="90"/>
+        <w:jc w:val="center"/>
         <w:rPr>
           <w:rFonts w:ascii="Segoe UI" w:hAnsi="Segoe UI" w:cs="Segoe UI"/>
           <w:b/>
@@ -6058,7 +6178,7 @@
                     <pic:cNvPicPr/>
                   </pic:nvPicPr>
                   <pic:blipFill>
-                    <a:blip r:embed="rId6"/>
+                    <a:blip r:embed="rId7"/>
                     <a:stretch>
                       <a:fillRect/>
                     </a:stretch>
@@ -6117,9 +6237,8 @@
         <w:pStyle w:val="ListParagraph"/>
         <w:numPr>
           <w:ilvl w:val="0"/>
-          <w:numId w:val="1"/>
+          <w:numId w:val="3"/>
         </w:numPr>
-        <w:ind w:left="0" w:firstLine="360"/>
         <w:rPr>
           <w:rFonts w:ascii="Segoe UI" w:hAnsi="Segoe UI" w:cs="Segoe UI"/>
           <w:b/>
@@ -6161,22 +6280,7 @@
       </w:r>
       <w:r>
         <w:rPr>
-          <w:rFonts w:ascii="Segoe UI" w:hAnsi="Segoe UI" w:cs="Segoe UI"/>
-          <w:b/>
-          <w:bCs/>
-          <w:sz w:val="20"/>
-          <w:szCs w:val="20"/>
-        </w:rPr>
-        <w:br/>
-      </w:r>
-      <w:r>
-        <w:rPr>
-          <w:rFonts w:ascii="Segoe UI" w:hAnsi="Segoe UI" w:cs="Segoe UI"/>
-          <w:b/>
-          <w:bCs/>
           <w:noProof/>
-          <w:sz w:val="20"/>
-          <w:szCs w:val="20"/>
         </w:rPr>
         <w:drawing>
           <wp:inline distT="0" distB="0" distL="0" distR="0" wp14:anchorId="36FC9CBD" wp14:editId="122E4083">
@@ -6194,7 +6298,7 @@
                     <pic:cNvPicPr/>
                   </pic:nvPicPr>
                   <pic:blipFill>
-                    <a:blip r:embed="rId7"/>
+                    <a:blip r:embed="rId8"/>
                     <a:stretch>
                       <a:fillRect/>
                     </a:stretch>
@@ -6223,6 +6327,4093 @@
           <w:szCs w:val="20"/>
         </w:rPr>
         <w:br/>
+      </w:r>
+      <w:r>
+        <w:rPr>
+          <w:rFonts w:ascii="Segoe UI" w:hAnsi="Segoe UI" w:cs="Segoe UI"/>
+          <w:b/>
+          <w:bCs/>
+          <w:sz w:val="20"/>
+          <w:szCs w:val="20"/>
+        </w:rPr>
+        <w:br/>
+      </w:r>
+      <w:r>
+        <w:rPr>
+          <w:rFonts w:ascii="Segoe UI" w:hAnsi="Segoe UI" w:cs="Segoe UI"/>
+          <w:b/>
+          <w:bCs/>
+          <w:sz w:val="20"/>
+          <w:szCs w:val="20"/>
+        </w:rPr>
+        <w:br/>
+      </w:r>
+      <w:r>
+        <w:rPr>
+          <w:rFonts w:ascii="Segoe UI" w:hAnsi="Segoe UI" w:cs="Segoe UI"/>
+          <w:b/>
+          <w:bCs/>
+          <w:sz w:val="20"/>
+          <w:szCs w:val="20"/>
+        </w:rPr>
+        <w:br/>
+      </w:r>
+      <w:r>
+        <w:rPr>
+          <w:rFonts w:ascii="Segoe UI" w:hAnsi="Segoe UI" w:cs="Segoe UI"/>
+          <w:b/>
+          <w:bCs/>
+          <w:sz w:val="20"/>
+          <w:szCs w:val="20"/>
+        </w:rPr>
+        <w:br/>
+      </w:r>
+    </w:p>
+    <w:p>
+      <w:pPr>
+        <w:rPr>
+          <w:rFonts w:ascii="Segoe UI" w:hAnsi="Segoe UI" w:cs="Segoe UI"/>
+          <w:b/>
+          <w:bCs/>
+          <w:sz w:val="20"/>
+          <w:szCs w:val="20"/>
+        </w:rPr>
+      </w:pPr>
+    </w:p>
+    <w:p>
+      <w:pPr>
+        <w:rPr>
+          <w:rFonts w:ascii="Segoe UI" w:hAnsi="Segoe UI" w:cs="Segoe UI"/>
+          <w:b/>
+          <w:bCs/>
+          <w:sz w:val="20"/>
+          <w:szCs w:val="20"/>
+        </w:rPr>
+      </w:pPr>
+    </w:p>
+    <w:p>
+      <w:pPr>
+        <w:rPr>
+          <w:rFonts w:ascii="Segoe UI" w:hAnsi="Segoe UI" w:cs="Segoe UI"/>
+          <w:b/>
+          <w:bCs/>
+          <w:sz w:val="20"/>
+          <w:szCs w:val="20"/>
+        </w:rPr>
+      </w:pPr>
+    </w:p>
+    <w:p>
+      <w:pPr>
+        <w:rPr>
+          <w:rFonts w:ascii="Segoe UI" w:hAnsi="Segoe UI" w:cs="Segoe UI"/>
+          <w:b/>
+          <w:bCs/>
+          <w:sz w:val="20"/>
+          <w:szCs w:val="20"/>
+        </w:rPr>
+      </w:pPr>
+    </w:p>
+    <w:p>
+      <w:pPr>
+        <w:rPr>
+          <w:rFonts w:ascii="Segoe UI" w:hAnsi="Segoe UI" w:cs="Segoe UI"/>
+          <w:b/>
+          <w:bCs/>
+          <w:sz w:val="20"/>
+          <w:szCs w:val="20"/>
+        </w:rPr>
+      </w:pPr>
+    </w:p>
+    <w:p>
+      <w:pPr>
+        <w:rPr>
+          <w:rFonts w:ascii="Segoe UI" w:hAnsi="Segoe UI" w:cs="Segoe UI"/>
+          <w:b/>
+          <w:bCs/>
+          <w:sz w:val="20"/>
+          <w:szCs w:val="20"/>
+        </w:rPr>
+      </w:pPr>
+    </w:p>
+    <w:p>
+      <w:pPr>
+        <w:rPr>
+          <w:rFonts w:ascii="Segoe UI" w:hAnsi="Segoe UI" w:cs="Segoe UI"/>
+          <w:b/>
+          <w:bCs/>
+          <w:sz w:val="20"/>
+          <w:szCs w:val="20"/>
+        </w:rPr>
+      </w:pPr>
+    </w:p>
+    <w:p>
+      <w:pPr>
+        <w:rPr>
+          <w:rFonts w:ascii="Segoe UI" w:hAnsi="Segoe UI" w:cs="Segoe UI"/>
+          <w:b/>
+          <w:bCs/>
+          <w:sz w:val="20"/>
+          <w:szCs w:val="20"/>
+        </w:rPr>
+      </w:pPr>
+    </w:p>
+    <w:p>
+      <w:pPr>
+        <w:rPr>
+          <w:rFonts w:ascii="Segoe UI" w:hAnsi="Segoe UI" w:cs="Segoe UI"/>
+          <w:b/>
+          <w:bCs/>
+          <w:sz w:val="20"/>
+          <w:szCs w:val="20"/>
+        </w:rPr>
+      </w:pPr>
+    </w:p>
+    <w:p>
+      <w:pPr>
+        <w:rPr>
+          <w:rFonts w:ascii="Segoe UI" w:hAnsi="Segoe UI" w:cs="Segoe UI"/>
+          <w:b/>
+          <w:bCs/>
+          <w:sz w:val="20"/>
+          <w:szCs w:val="20"/>
+        </w:rPr>
+      </w:pPr>
+    </w:p>
+    <w:p>
+      <w:pPr>
+        <w:rPr>
+          <w:rFonts w:ascii="Segoe UI" w:hAnsi="Segoe UI" w:cs="Segoe UI"/>
+          <w:b/>
+          <w:bCs/>
+          <w:sz w:val="20"/>
+          <w:szCs w:val="20"/>
+        </w:rPr>
+      </w:pPr>
+    </w:p>
+    <w:p>
+      <w:pPr>
+        <w:rPr>
+          <w:rFonts w:ascii="Segoe UI" w:hAnsi="Segoe UI" w:cs="Segoe UI"/>
+          <w:b/>
+          <w:bCs/>
+          <w:sz w:val="20"/>
+          <w:szCs w:val="20"/>
+        </w:rPr>
+      </w:pPr>
+    </w:p>
+    <w:p>
+      <w:pPr>
+        <w:rPr>
+          <w:rFonts w:ascii="Segoe UI" w:hAnsi="Segoe UI" w:cs="Segoe UI"/>
+          <w:b/>
+          <w:bCs/>
+          <w:sz w:val="20"/>
+          <w:szCs w:val="20"/>
+        </w:rPr>
+        <w:sectPr>
+          <w:pgSz w:w="12240" w:h="15840"/>
+          <w:pgMar w:top="1440" w:right="1440" w:bottom="1440" w:left="1440" w:header="720" w:footer="720" w:gutter="0"/>
+          <w:cols w:space="720"/>
+          <w:docGrid w:linePitch="360"/>
+        </w:sectPr>
+      </w:pPr>
+    </w:p>
+    <w:p>
+      <w:pPr>
+        <w:tabs>
+          <w:tab w:val="left" w:pos="270"/>
+        </w:tabs>
+        <w:ind w:left="270" w:hanging="720"/>
+        <w:rPr>
+          <w:rFonts w:ascii="Segoe UI" w:hAnsi="Segoe UI" w:cs="Segoe UI"/>
+          <w:b/>
+          <w:bCs/>
+          <w:sz w:val="20"/>
+          <w:szCs w:val="20"/>
+        </w:rPr>
+      </w:pPr>
+      <w:r>
+        <w:rPr>
+          <w:rFonts w:ascii="Segoe UI" w:hAnsi="Segoe UI" w:cs="Segoe UI"/>
+          <w:b/>
+          <w:bCs/>
+          <w:sz w:val="20"/>
+          <w:szCs w:val="20"/>
+        </w:rPr>
+        <w:lastRenderedPageBreak/>
+        <w:t xml:space="preserve">Table </w:t>
+      </w:r>
+      <w:r>
+        <w:rPr>
+          <w:rFonts w:ascii="Segoe UI" w:hAnsi="Segoe UI" w:cs="Segoe UI"/>
+          <w:b/>
+          <w:bCs/>
+          <w:sz w:val="20"/>
+          <w:szCs w:val="20"/>
+        </w:rPr>
+        <w:fldChar w:fldCharType="begin"/>
+      </w:r>
+      <w:r>
+        <w:rPr>
+          <w:rFonts w:ascii="Segoe UI" w:hAnsi="Segoe UI" w:cs="Segoe UI"/>
+          <w:b/>
+          <w:bCs/>
+          <w:sz w:val="20"/>
+          <w:szCs w:val="20"/>
+        </w:rPr>
+        <w:instrText xml:space="preserve"> SEQ Table \* ARABIC </w:instrText>
+      </w:r>
+      <w:r>
+        <w:rPr>
+          <w:rFonts w:ascii="Segoe UI" w:hAnsi="Segoe UI" w:cs="Segoe UI"/>
+          <w:b/>
+          <w:bCs/>
+          <w:sz w:val="20"/>
+          <w:szCs w:val="20"/>
+        </w:rPr>
+        <w:fldChar w:fldCharType="separate"/>
+      </w:r>
+      <w:r>
+        <w:rPr>
+          <w:rFonts w:ascii="Segoe UI" w:hAnsi="Segoe UI" w:cs="Segoe UI"/>
+          <w:b/>
+          <w:bCs/>
+          <w:noProof/>
+          <w:sz w:val="20"/>
+          <w:szCs w:val="20"/>
+        </w:rPr>
+        <w:t>2</w:t>
+      </w:r>
+      <w:r>
+        <w:rPr>
+          <w:rFonts w:ascii="Segoe UI" w:hAnsi="Segoe UI" w:cs="Segoe UI"/>
+          <w:b/>
+          <w:bCs/>
+          <w:sz w:val="20"/>
+          <w:szCs w:val="20"/>
+        </w:rPr>
+        <w:fldChar w:fldCharType="end"/>
+      </w:r>
+      <w:r>
+        <w:rPr>
+          <w:rFonts w:ascii="Segoe UI" w:hAnsi="Segoe UI" w:cs="Segoe UI"/>
+          <w:b/>
+          <w:bCs/>
+          <w:sz w:val="20"/>
+          <w:szCs w:val="20"/>
+        </w:rPr>
+        <w:t>:</w:t>
+      </w:r>
+      <w:r>
+        <w:rPr>
+          <w:rFonts w:ascii="Segoe UI" w:hAnsi="Segoe UI" w:cs="Segoe UI"/>
+          <w:b/>
+          <w:bCs/>
+          <w:sz w:val="20"/>
+          <w:szCs w:val="20"/>
+        </w:rPr>
+        <w:t xml:space="preserve"> </w:t>
+      </w:r>
+      <w:r>
+        <w:rPr>
+          <w:rFonts w:ascii="Segoe UI" w:hAnsi="Segoe UI" w:cs="Segoe UI"/>
+          <w:b/>
+          <w:bCs/>
+          <w:sz w:val="20"/>
+          <w:szCs w:val="20"/>
+        </w:rPr>
+        <w:t>Ordered logistic regression results showing the determinant socio-economic variables influencing the</w:t>
+      </w:r>
+      <w:r>
+        <w:rPr>
+          <w:rFonts w:ascii="Segoe UI" w:hAnsi="Segoe UI" w:cs="Segoe UI"/>
+          <w:b/>
+          <w:bCs/>
+          <w:sz w:val="20"/>
+          <w:szCs w:val="20"/>
+        </w:rPr>
+        <w:t xml:space="preserve"> transmission of ILK in the MTBR</w:t>
+      </w:r>
+      <w:r>
+        <w:rPr>
+          <w:rFonts w:ascii="Segoe UI" w:hAnsi="Segoe UI" w:cs="Segoe UI"/>
+          <w:b/>
+          <w:bCs/>
+          <w:sz w:val="20"/>
+          <w:szCs w:val="20"/>
+        </w:rPr>
+        <w:t>. Standard errors are shown in brackets.</w:t>
+      </w:r>
+    </w:p>
+    <w:tbl>
+      <w:tblPr>
+        <w:tblStyle w:val="TableGrid"/>
+        <w:tblW w:w="0" w:type="auto"/>
+        <w:tblInd w:w="-426" w:type="dxa"/>
+        <w:tblBorders>
+          <w:top w:val="none" w:sz="0" w:space="0" w:color="auto"/>
+          <w:left w:val="none" w:sz="0" w:space="0" w:color="auto"/>
+          <w:bottom w:val="none" w:sz="0" w:space="0" w:color="auto"/>
+          <w:right w:val="none" w:sz="0" w:space="0" w:color="auto"/>
+          <w:insideH w:val="none" w:sz="0" w:space="0" w:color="auto"/>
+          <w:insideV w:val="none" w:sz="0" w:space="0" w:color="auto"/>
+        </w:tblBorders>
+        <w:tblLook w:val="04A0" w:firstRow="1" w:lastRow="0" w:firstColumn="1" w:lastColumn="0" w:noHBand="0" w:noVBand="1"/>
+      </w:tblPr>
+      <w:tblGrid>
+        <w:gridCol w:w="3396"/>
+        <w:gridCol w:w="2378"/>
+        <w:gridCol w:w="330"/>
+        <w:gridCol w:w="3392"/>
+        <w:gridCol w:w="335"/>
+        <w:gridCol w:w="2964"/>
+        <w:gridCol w:w="427"/>
+      </w:tblGrid>
+      <w:tr>
+        <w:trPr>
+          <w:trHeight w:val="397"/>
+        </w:trPr>
+        <w:tc>
+          <w:tcPr>
+            <w:tcW w:w="3396" w:type="dxa"/>
+            <w:tcBorders>
+              <w:top w:val="single" w:sz="12" w:space="0" w:color="auto"/>
+              <w:bottom w:val="single" w:sz="12" w:space="0" w:color="auto"/>
+            </w:tcBorders>
+          </w:tcPr>
+          <w:p>
+            <w:pPr>
+              <w:jc w:val="both"/>
+              <w:rPr>
+                <w:rFonts w:cstheme="minorHAnsi"/>
+                <w:sz w:val="20"/>
+                <w:szCs w:val="20"/>
+              </w:rPr>
+            </w:pPr>
+            <w:bookmarkStart w:id="0" w:name="_Hlk133642869"/>
+          </w:p>
+        </w:tc>
+        <w:tc>
+          <w:tcPr>
+            <w:tcW w:w="2378" w:type="dxa"/>
+            <w:tcBorders>
+              <w:top w:val="single" w:sz="12" w:space="0" w:color="auto"/>
+              <w:bottom w:val="single" w:sz="12" w:space="0" w:color="auto"/>
+            </w:tcBorders>
+            <w:vAlign w:val="center"/>
+          </w:tcPr>
+          <w:p>
+            <w:pPr>
+              <w:jc w:val="center"/>
+              <w:rPr>
+                <w:rFonts w:cstheme="minorHAnsi"/>
+                <w:b/>
+                <w:bCs/>
+              </w:rPr>
+            </w:pPr>
+            <w:r>
+              <w:rPr>
+                <w:rFonts w:cstheme="minorHAnsi"/>
+                <w:b/>
+                <w:bCs/>
+              </w:rPr>
+              <w:t>Observation</w:t>
+            </w:r>
+          </w:p>
+        </w:tc>
+        <w:tc>
+          <w:tcPr>
+            <w:tcW w:w="330" w:type="dxa"/>
+            <w:tcBorders>
+              <w:top w:val="single" w:sz="12" w:space="0" w:color="auto"/>
+              <w:bottom w:val="single" w:sz="12" w:space="0" w:color="auto"/>
+            </w:tcBorders>
+            <w:vAlign w:val="center"/>
+          </w:tcPr>
+          <w:p>
+            <w:pPr>
+              <w:jc w:val="center"/>
+              <w:rPr>
+                <w:rFonts w:cstheme="minorHAnsi"/>
+                <w:b/>
+                <w:bCs/>
+              </w:rPr>
+            </w:pPr>
+          </w:p>
+        </w:tc>
+        <w:tc>
+          <w:tcPr>
+            <w:tcW w:w="3392" w:type="dxa"/>
+            <w:tcBorders>
+              <w:top w:val="single" w:sz="12" w:space="0" w:color="auto"/>
+              <w:bottom w:val="single" w:sz="12" w:space="0" w:color="auto"/>
+            </w:tcBorders>
+            <w:vAlign w:val="center"/>
+          </w:tcPr>
+          <w:p>
+            <w:pPr>
+              <w:jc w:val="center"/>
+              <w:rPr>
+                <w:rFonts w:cstheme="minorHAnsi"/>
+                <w:b/>
+                <w:bCs/>
+              </w:rPr>
+            </w:pPr>
+            <w:r>
+              <w:rPr>
+                <w:rFonts w:cstheme="minorHAnsi"/>
+                <w:b/>
+                <w:bCs/>
+              </w:rPr>
+              <w:t xml:space="preserve">Listening </w:t>
+            </w:r>
+          </w:p>
+        </w:tc>
+        <w:tc>
+          <w:tcPr>
+            <w:tcW w:w="335" w:type="dxa"/>
+            <w:tcBorders>
+              <w:top w:val="single" w:sz="12" w:space="0" w:color="auto"/>
+              <w:bottom w:val="single" w:sz="12" w:space="0" w:color="auto"/>
+            </w:tcBorders>
+            <w:vAlign w:val="center"/>
+          </w:tcPr>
+          <w:p>
+            <w:pPr>
+              <w:jc w:val="center"/>
+              <w:rPr>
+                <w:rFonts w:cstheme="minorHAnsi"/>
+                <w:b/>
+                <w:bCs/>
+              </w:rPr>
+            </w:pPr>
+          </w:p>
+        </w:tc>
+        <w:tc>
+          <w:tcPr>
+            <w:tcW w:w="2964" w:type="dxa"/>
+            <w:tcBorders>
+              <w:top w:val="single" w:sz="12" w:space="0" w:color="auto"/>
+              <w:bottom w:val="single" w:sz="12" w:space="0" w:color="auto"/>
+            </w:tcBorders>
+            <w:vAlign w:val="center"/>
+          </w:tcPr>
+          <w:p>
+            <w:pPr>
+              <w:jc w:val="center"/>
+              <w:rPr>
+                <w:rFonts w:cstheme="minorHAnsi"/>
+                <w:b/>
+                <w:bCs/>
+              </w:rPr>
+            </w:pPr>
+            <w:r>
+              <w:rPr>
+                <w:rFonts w:cstheme="minorHAnsi"/>
+                <w:b/>
+                <w:bCs/>
+              </w:rPr>
+              <w:t>Practicing</w:t>
+            </w:r>
+          </w:p>
+        </w:tc>
+        <w:tc>
+          <w:tcPr>
+            <w:tcW w:w="427" w:type="dxa"/>
+            <w:tcBorders>
+              <w:top w:val="single" w:sz="12" w:space="0" w:color="auto"/>
+              <w:bottom w:val="single" w:sz="12" w:space="0" w:color="auto"/>
+            </w:tcBorders>
+            <w:vAlign w:val="center"/>
+          </w:tcPr>
+          <w:p>
+            <w:pPr>
+              <w:jc w:val="center"/>
+              <w:rPr>
+                <w:rFonts w:cstheme="minorHAnsi"/>
+                <w:b/>
+                <w:bCs/>
+              </w:rPr>
+            </w:pPr>
+          </w:p>
+        </w:tc>
+      </w:tr>
+      <w:tr>
+        <w:trPr>
+          <w:trHeight w:val="240"/>
+        </w:trPr>
+        <w:tc>
+          <w:tcPr>
+            <w:tcW w:w="3396" w:type="dxa"/>
+            <w:tcBorders>
+              <w:top w:val="single" w:sz="12" w:space="0" w:color="auto"/>
+              <w:bottom w:val="single" w:sz="4" w:space="0" w:color="auto"/>
+            </w:tcBorders>
+            <w:shd w:val="clear" w:color="auto" w:fill="D9D9D9" w:themeFill="background1" w:themeFillShade="D9"/>
+          </w:tcPr>
+          <w:p>
+            <w:pPr>
+              <w:jc w:val="both"/>
+              <w:rPr>
+                <w:rFonts w:cstheme="minorHAnsi"/>
+                <w:b/>
+                <w:bCs/>
+                <w:sz w:val="20"/>
+                <w:szCs w:val="20"/>
+              </w:rPr>
+            </w:pPr>
+            <w:bookmarkStart w:id="1" w:name="_Hlk133646877"/>
+            <w:r>
+              <w:rPr>
+                <w:rFonts w:cstheme="minorHAnsi"/>
+                <w:b/>
+                <w:bCs/>
+                <w:sz w:val="20"/>
+                <w:szCs w:val="20"/>
+              </w:rPr>
+              <w:t>Gender</w:t>
+            </w:r>
+            <w:r>
+              <w:rPr>
+                <w:rFonts w:cstheme="minorHAnsi"/>
+                <w:b/>
+                <w:bCs/>
+                <w:sz w:val="20"/>
+                <w:szCs w:val="20"/>
+              </w:rPr>
+              <w:t xml:space="preserve"> </w:t>
+            </w:r>
+            <w:r>
+              <w:rPr>
+                <w:rFonts w:cstheme="minorHAnsi"/>
+                <w:sz w:val="20"/>
+                <w:szCs w:val="20"/>
+              </w:rPr>
+              <w:t>(</w:t>
+            </w:r>
+            <w:r>
+              <w:rPr>
+                <w:rFonts w:cstheme="minorHAnsi"/>
+                <w:i/>
+                <w:iCs/>
+                <w:sz w:val="20"/>
+                <w:szCs w:val="20"/>
+              </w:rPr>
+              <w:t>Male</w:t>
+            </w:r>
+            <w:r>
+              <w:rPr>
+                <w:rFonts w:cstheme="minorHAnsi"/>
+                <w:sz w:val="20"/>
+                <w:szCs w:val="20"/>
+              </w:rPr>
+              <w:t>)</w:t>
+            </w:r>
+          </w:p>
+        </w:tc>
+        <w:tc>
+          <w:tcPr>
+            <w:tcW w:w="2378" w:type="dxa"/>
+            <w:tcBorders>
+              <w:top w:val="single" w:sz="12" w:space="0" w:color="auto"/>
+              <w:bottom w:val="single" w:sz="4" w:space="0" w:color="auto"/>
+            </w:tcBorders>
+            <w:shd w:val="clear" w:color="auto" w:fill="D9D9D9" w:themeFill="background1" w:themeFillShade="D9"/>
+          </w:tcPr>
+          <w:p>
+            <w:pPr>
+              <w:jc w:val="center"/>
+              <w:rPr>
+                <w:rFonts w:cstheme="minorHAnsi"/>
+                <w:sz w:val="20"/>
+                <w:szCs w:val="20"/>
+              </w:rPr>
+            </w:pPr>
+          </w:p>
+        </w:tc>
+        <w:tc>
+          <w:tcPr>
+            <w:tcW w:w="330" w:type="dxa"/>
+            <w:tcBorders>
+              <w:top w:val="single" w:sz="12" w:space="0" w:color="auto"/>
+              <w:bottom w:val="single" w:sz="4" w:space="0" w:color="auto"/>
+            </w:tcBorders>
+            <w:shd w:val="clear" w:color="auto" w:fill="D9D9D9" w:themeFill="background1" w:themeFillShade="D9"/>
+          </w:tcPr>
+          <w:p>
+            <w:pPr>
+              <w:jc w:val="center"/>
+              <w:rPr>
+                <w:rFonts w:cstheme="minorHAnsi"/>
+                <w:sz w:val="20"/>
+                <w:szCs w:val="20"/>
+              </w:rPr>
+            </w:pPr>
+          </w:p>
+        </w:tc>
+        <w:tc>
+          <w:tcPr>
+            <w:tcW w:w="3392" w:type="dxa"/>
+            <w:tcBorders>
+              <w:top w:val="single" w:sz="12" w:space="0" w:color="auto"/>
+              <w:bottom w:val="single" w:sz="4" w:space="0" w:color="auto"/>
+            </w:tcBorders>
+            <w:shd w:val="clear" w:color="auto" w:fill="D9D9D9" w:themeFill="background1" w:themeFillShade="D9"/>
+          </w:tcPr>
+          <w:p>
+            <w:pPr>
+              <w:jc w:val="center"/>
+              <w:rPr>
+                <w:rFonts w:cstheme="minorHAnsi"/>
+                <w:sz w:val="20"/>
+                <w:szCs w:val="20"/>
+              </w:rPr>
+            </w:pPr>
+          </w:p>
+        </w:tc>
+        <w:tc>
+          <w:tcPr>
+            <w:tcW w:w="335" w:type="dxa"/>
+            <w:tcBorders>
+              <w:top w:val="single" w:sz="12" w:space="0" w:color="auto"/>
+              <w:bottom w:val="single" w:sz="4" w:space="0" w:color="auto"/>
+            </w:tcBorders>
+            <w:shd w:val="clear" w:color="auto" w:fill="D9D9D9" w:themeFill="background1" w:themeFillShade="D9"/>
+          </w:tcPr>
+          <w:p>
+            <w:pPr>
+              <w:jc w:val="center"/>
+              <w:rPr>
+                <w:rFonts w:cstheme="minorHAnsi"/>
+                <w:sz w:val="20"/>
+                <w:szCs w:val="20"/>
+              </w:rPr>
+            </w:pPr>
+          </w:p>
+        </w:tc>
+        <w:tc>
+          <w:tcPr>
+            <w:tcW w:w="2964" w:type="dxa"/>
+            <w:tcBorders>
+              <w:top w:val="single" w:sz="12" w:space="0" w:color="auto"/>
+              <w:bottom w:val="single" w:sz="4" w:space="0" w:color="auto"/>
+            </w:tcBorders>
+            <w:shd w:val="clear" w:color="auto" w:fill="D9D9D9" w:themeFill="background1" w:themeFillShade="D9"/>
+          </w:tcPr>
+          <w:p>
+            <w:pPr>
+              <w:jc w:val="center"/>
+              <w:rPr>
+                <w:rFonts w:cstheme="minorHAnsi"/>
+                <w:sz w:val="20"/>
+                <w:szCs w:val="20"/>
+              </w:rPr>
+            </w:pPr>
+          </w:p>
+        </w:tc>
+        <w:tc>
+          <w:tcPr>
+            <w:tcW w:w="427" w:type="dxa"/>
+            <w:tcBorders>
+              <w:top w:val="single" w:sz="12" w:space="0" w:color="auto"/>
+              <w:bottom w:val="single" w:sz="4" w:space="0" w:color="auto"/>
+            </w:tcBorders>
+            <w:shd w:val="clear" w:color="auto" w:fill="D9D9D9" w:themeFill="background1" w:themeFillShade="D9"/>
+          </w:tcPr>
+          <w:p>
+            <w:pPr>
+              <w:jc w:val="center"/>
+              <w:rPr>
+                <w:rFonts w:cstheme="minorHAnsi"/>
+                <w:sz w:val="20"/>
+                <w:szCs w:val="20"/>
+              </w:rPr>
+            </w:pPr>
+          </w:p>
+        </w:tc>
+      </w:tr>
+      <w:bookmarkEnd w:id="1"/>
+      <w:tr>
+        <w:trPr>
+          <w:trHeight w:val="250"/>
+        </w:trPr>
+        <w:tc>
+          <w:tcPr>
+            <w:tcW w:w="3396" w:type="dxa"/>
+            <w:tcBorders>
+              <w:bottom w:val="single" w:sz="4" w:space="0" w:color="auto"/>
+            </w:tcBorders>
+          </w:tcPr>
+          <w:p>
+            <w:pPr>
+              <w:jc w:val="both"/>
+              <w:rPr>
+                <w:rFonts w:cstheme="minorHAnsi"/>
+                <w:i/>
+                <w:iCs/>
+                <w:sz w:val="20"/>
+                <w:szCs w:val="20"/>
+              </w:rPr>
+            </w:pPr>
+            <w:r>
+              <w:rPr>
+                <w:rFonts w:cstheme="minorHAnsi"/>
+                <w:sz w:val="20"/>
+                <w:szCs w:val="20"/>
+              </w:rPr>
+              <w:t xml:space="preserve">    </w:t>
+            </w:r>
+            <w:r>
+              <w:rPr>
+                <w:rFonts w:cstheme="minorHAnsi"/>
+                <w:sz w:val="20"/>
+                <w:szCs w:val="20"/>
+              </w:rPr>
+              <w:t>Female</w:t>
+            </w:r>
+          </w:p>
+        </w:tc>
+        <w:tc>
+          <w:tcPr>
+            <w:tcW w:w="2378" w:type="dxa"/>
+            <w:tcBorders>
+              <w:top w:val="single" w:sz="4" w:space="0" w:color="auto"/>
+              <w:bottom w:val="single" w:sz="4" w:space="0" w:color="auto"/>
+            </w:tcBorders>
+          </w:tcPr>
+          <w:p>
+            <w:pPr>
+              <w:jc w:val="center"/>
+              <w:rPr>
+                <w:rFonts w:cstheme="minorHAnsi"/>
+                <w:b/>
+                <w:bCs/>
+                <w:sz w:val="20"/>
+                <w:szCs w:val="20"/>
+              </w:rPr>
+            </w:pPr>
+            <w:r>
+              <w:rPr>
+                <w:rFonts w:cstheme="minorHAnsi"/>
+                <w:sz w:val="20"/>
+                <w:szCs w:val="20"/>
+              </w:rPr>
+              <w:t>-0.33 (1.02)</w:t>
+            </w:r>
+          </w:p>
+        </w:tc>
+        <w:tc>
+          <w:tcPr>
+            <w:tcW w:w="330" w:type="dxa"/>
+            <w:tcBorders>
+              <w:bottom w:val="single" w:sz="4" w:space="0" w:color="auto"/>
+            </w:tcBorders>
+          </w:tcPr>
+          <w:p>
+            <w:pPr>
+              <w:jc w:val="both"/>
+              <w:rPr>
+                <w:rFonts w:cstheme="minorHAnsi"/>
+                <w:sz w:val="20"/>
+                <w:szCs w:val="20"/>
+              </w:rPr>
+            </w:pPr>
+          </w:p>
+        </w:tc>
+        <w:tc>
+          <w:tcPr>
+            <w:tcW w:w="3392" w:type="dxa"/>
+            <w:tcBorders>
+              <w:top w:val="single" w:sz="4" w:space="0" w:color="auto"/>
+              <w:bottom w:val="single" w:sz="4" w:space="0" w:color="auto"/>
+            </w:tcBorders>
+          </w:tcPr>
+          <w:p>
+            <w:pPr>
+              <w:jc w:val="center"/>
+              <w:rPr>
+                <w:rFonts w:cstheme="minorHAnsi"/>
+                <w:b/>
+                <w:bCs/>
+                <w:sz w:val="20"/>
+                <w:szCs w:val="20"/>
+              </w:rPr>
+            </w:pPr>
+            <w:r>
+              <w:rPr>
+                <w:rFonts w:cstheme="minorHAnsi"/>
+                <w:b/>
+                <w:bCs/>
+                <w:sz w:val="20"/>
+                <w:szCs w:val="20"/>
+              </w:rPr>
+              <w:t>-3.24</w:t>
+            </w:r>
+            <w:r>
+              <w:rPr>
+                <w:rFonts w:cstheme="minorHAnsi"/>
+                <w:b/>
+                <w:bCs/>
+                <w:sz w:val="20"/>
+                <w:szCs w:val="20"/>
+              </w:rPr>
+              <w:t>** (</w:t>
+            </w:r>
+            <w:r>
+              <w:rPr>
+                <w:rFonts w:cstheme="minorHAnsi"/>
+                <w:b/>
+                <w:bCs/>
+                <w:sz w:val="20"/>
+                <w:szCs w:val="20"/>
+              </w:rPr>
+              <w:t>1.2</w:t>
+            </w:r>
+            <w:r>
+              <w:rPr>
+                <w:rFonts w:cstheme="minorHAnsi"/>
+                <w:b/>
+                <w:bCs/>
+                <w:sz w:val="20"/>
+                <w:szCs w:val="20"/>
+              </w:rPr>
+              <w:t>4)</w:t>
+            </w:r>
+          </w:p>
+        </w:tc>
+        <w:tc>
+          <w:tcPr>
+            <w:tcW w:w="335" w:type="dxa"/>
+            <w:tcBorders>
+              <w:bottom w:val="single" w:sz="4" w:space="0" w:color="auto"/>
+            </w:tcBorders>
+          </w:tcPr>
+          <w:p>
+            <w:pPr>
+              <w:jc w:val="both"/>
+              <w:rPr>
+                <w:rFonts w:cstheme="minorHAnsi"/>
+                <w:sz w:val="20"/>
+                <w:szCs w:val="20"/>
+              </w:rPr>
+            </w:pPr>
+          </w:p>
+        </w:tc>
+        <w:tc>
+          <w:tcPr>
+            <w:tcW w:w="2964" w:type="dxa"/>
+            <w:tcBorders>
+              <w:top w:val="single" w:sz="4" w:space="0" w:color="auto"/>
+              <w:bottom w:val="single" w:sz="4" w:space="0" w:color="auto"/>
+            </w:tcBorders>
+          </w:tcPr>
+          <w:p>
+            <w:pPr>
+              <w:jc w:val="center"/>
+              <w:rPr>
+                <w:rFonts w:cstheme="minorHAnsi"/>
+                <w:sz w:val="20"/>
+                <w:szCs w:val="20"/>
+              </w:rPr>
+            </w:pPr>
+            <w:r>
+              <w:rPr>
+                <w:rFonts w:cstheme="minorHAnsi"/>
+                <w:sz w:val="20"/>
+                <w:szCs w:val="20"/>
+              </w:rPr>
+              <w:t>-0.54</w:t>
+            </w:r>
+            <w:r>
+              <w:rPr>
+                <w:rFonts w:cstheme="minorHAnsi"/>
+                <w:sz w:val="20"/>
+                <w:szCs w:val="20"/>
+              </w:rPr>
+              <w:t xml:space="preserve"> (1.04)</w:t>
+            </w:r>
+          </w:p>
+        </w:tc>
+        <w:tc>
+          <w:tcPr>
+            <w:tcW w:w="427" w:type="dxa"/>
+            <w:tcBorders>
+              <w:bottom w:val="single" w:sz="4" w:space="0" w:color="auto"/>
+            </w:tcBorders>
+          </w:tcPr>
+          <w:p>
+            <w:pPr>
+              <w:jc w:val="both"/>
+              <w:rPr>
+                <w:rFonts w:cstheme="minorHAnsi"/>
+                <w:sz w:val="20"/>
+                <w:szCs w:val="20"/>
+              </w:rPr>
+            </w:pPr>
+          </w:p>
+        </w:tc>
+      </w:tr>
+      <w:tr>
+        <w:trPr>
+          <w:trHeight w:val="240"/>
+        </w:trPr>
+        <w:tc>
+          <w:tcPr>
+            <w:tcW w:w="3396" w:type="dxa"/>
+            <w:tcBorders>
+              <w:top w:val="single" w:sz="4" w:space="0" w:color="auto"/>
+              <w:bottom w:val="single" w:sz="4" w:space="0" w:color="auto"/>
+            </w:tcBorders>
+            <w:shd w:val="clear" w:color="auto" w:fill="D9D9D9" w:themeFill="background1" w:themeFillShade="D9"/>
+          </w:tcPr>
+          <w:p>
+            <w:pPr>
+              <w:jc w:val="both"/>
+              <w:rPr>
+                <w:rFonts w:cstheme="minorHAnsi"/>
+                <w:b/>
+                <w:bCs/>
+                <w:sz w:val="20"/>
+                <w:szCs w:val="20"/>
+              </w:rPr>
+            </w:pPr>
+            <w:r>
+              <w:rPr>
+                <w:rFonts w:cstheme="minorHAnsi"/>
+                <w:b/>
+                <w:bCs/>
+                <w:sz w:val="20"/>
+                <w:szCs w:val="20"/>
+              </w:rPr>
+              <w:t>Age</w:t>
+            </w:r>
+            <w:r>
+              <w:rPr>
+                <w:rFonts w:cstheme="minorHAnsi"/>
+                <w:b/>
+                <w:bCs/>
+                <w:sz w:val="20"/>
+                <w:szCs w:val="20"/>
+              </w:rPr>
+              <w:t xml:space="preserve"> </w:t>
+            </w:r>
+            <w:r>
+              <w:rPr>
+                <w:rFonts w:cstheme="minorHAnsi"/>
+                <w:sz w:val="20"/>
+                <w:szCs w:val="20"/>
+              </w:rPr>
+              <w:t>(</w:t>
+            </w:r>
+            <w:r>
+              <w:rPr>
+                <w:rFonts w:cstheme="minorHAnsi"/>
+                <w:i/>
+                <w:iCs/>
+                <w:sz w:val="20"/>
+                <w:szCs w:val="20"/>
+              </w:rPr>
+              <w:t>28-45</w:t>
+            </w:r>
+            <w:r>
+              <w:rPr>
+                <w:rFonts w:cstheme="minorHAnsi"/>
+                <w:sz w:val="20"/>
+                <w:szCs w:val="20"/>
+              </w:rPr>
+              <w:t>)</w:t>
+            </w:r>
+          </w:p>
+        </w:tc>
+        <w:tc>
+          <w:tcPr>
+            <w:tcW w:w="2378" w:type="dxa"/>
+            <w:tcBorders>
+              <w:top w:val="single" w:sz="4" w:space="0" w:color="auto"/>
+              <w:bottom w:val="single" w:sz="4" w:space="0" w:color="auto"/>
+            </w:tcBorders>
+            <w:shd w:val="clear" w:color="auto" w:fill="D9D9D9" w:themeFill="background1" w:themeFillShade="D9"/>
+          </w:tcPr>
+          <w:p>
+            <w:pPr>
+              <w:jc w:val="center"/>
+              <w:rPr>
+                <w:rFonts w:cstheme="minorHAnsi"/>
+                <w:sz w:val="20"/>
+                <w:szCs w:val="20"/>
+              </w:rPr>
+            </w:pPr>
+          </w:p>
+        </w:tc>
+        <w:tc>
+          <w:tcPr>
+            <w:tcW w:w="330" w:type="dxa"/>
+            <w:tcBorders>
+              <w:top w:val="single" w:sz="4" w:space="0" w:color="auto"/>
+              <w:bottom w:val="single" w:sz="4" w:space="0" w:color="auto"/>
+            </w:tcBorders>
+            <w:shd w:val="clear" w:color="auto" w:fill="D9D9D9" w:themeFill="background1" w:themeFillShade="D9"/>
+          </w:tcPr>
+          <w:p>
+            <w:pPr>
+              <w:jc w:val="both"/>
+              <w:rPr>
+                <w:rFonts w:cstheme="minorHAnsi"/>
+                <w:sz w:val="20"/>
+                <w:szCs w:val="20"/>
+              </w:rPr>
+            </w:pPr>
+          </w:p>
+        </w:tc>
+        <w:tc>
+          <w:tcPr>
+            <w:tcW w:w="3392" w:type="dxa"/>
+            <w:tcBorders>
+              <w:top w:val="single" w:sz="4" w:space="0" w:color="auto"/>
+              <w:bottom w:val="single" w:sz="4" w:space="0" w:color="auto"/>
+            </w:tcBorders>
+            <w:shd w:val="clear" w:color="auto" w:fill="D9D9D9" w:themeFill="background1" w:themeFillShade="D9"/>
+          </w:tcPr>
+          <w:p>
+            <w:pPr>
+              <w:jc w:val="center"/>
+              <w:rPr>
+                <w:rFonts w:cstheme="minorHAnsi"/>
+                <w:sz w:val="20"/>
+                <w:szCs w:val="20"/>
+              </w:rPr>
+            </w:pPr>
+          </w:p>
+        </w:tc>
+        <w:tc>
+          <w:tcPr>
+            <w:tcW w:w="335" w:type="dxa"/>
+            <w:tcBorders>
+              <w:top w:val="single" w:sz="4" w:space="0" w:color="auto"/>
+              <w:bottom w:val="single" w:sz="4" w:space="0" w:color="auto"/>
+            </w:tcBorders>
+            <w:shd w:val="clear" w:color="auto" w:fill="D9D9D9" w:themeFill="background1" w:themeFillShade="D9"/>
+          </w:tcPr>
+          <w:p>
+            <w:pPr>
+              <w:jc w:val="both"/>
+              <w:rPr>
+                <w:rFonts w:cstheme="minorHAnsi"/>
+                <w:sz w:val="20"/>
+                <w:szCs w:val="20"/>
+              </w:rPr>
+            </w:pPr>
+          </w:p>
+        </w:tc>
+        <w:tc>
+          <w:tcPr>
+            <w:tcW w:w="2964" w:type="dxa"/>
+            <w:tcBorders>
+              <w:top w:val="single" w:sz="4" w:space="0" w:color="auto"/>
+              <w:bottom w:val="single" w:sz="4" w:space="0" w:color="auto"/>
+            </w:tcBorders>
+            <w:shd w:val="clear" w:color="auto" w:fill="D9D9D9" w:themeFill="background1" w:themeFillShade="D9"/>
+          </w:tcPr>
+          <w:p>
+            <w:pPr>
+              <w:jc w:val="center"/>
+              <w:rPr>
+                <w:rFonts w:cstheme="minorHAnsi"/>
+                <w:sz w:val="20"/>
+                <w:szCs w:val="20"/>
+              </w:rPr>
+            </w:pPr>
+          </w:p>
+        </w:tc>
+        <w:tc>
+          <w:tcPr>
+            <w:tcW w:w="427" w:type="dxa"/>
+            <w:tcBorders>
+              <w:top w:val="single" w:sz="4" w:space="0" w:color="auto"/>
+              <w:bottom w:val="single" w:sz="4" w:space="0" w:color="auto"/>
+            </w:tcBorders>
+            <w:shd w:val="clear" w:color="auto" w:fill="D9D9D9" w:themeFill="background1" w:themeFillShade="D9"/>
+          </w:tcPr>
+          <w:p>
+            <w:pPr>
+              <w:jc w:val="both"/>
+              <w:rPr>
+                <w:rFonts w:cstheme="minorHAnsi"/>
+                <w:sz w:val="20"/>
+                <w:szCs w:val="20"/>
+              </w:rPr>
+            </w:pPr>
+          </w:p>
+        </w:tc>
+      </w:tr>
+      <w:tr>
+        <w:trPr>
+          <w:trHeight w:val="240"/>
+        </w:trPr>
+        <w:tc>
+          <w:tcPr>
+            <w:tcW w:w="3396" w:type="dxa"/>
+            <w:tcBorders>
+              <w:top w:val="single" w:sz="4" w:space="0" w:color="auto"/>
+            </w:tcBorders>
+          </w:tcPr>
+          <w:p>
+            <w:pPr>
+              <w:ind w:firstLine="174"/>
+              <w:jc w:val="both"/>
+              <w:rPr>
+                <w:rFonts w:cstheme="minorHAnsi"/>
+                <w:i/>
+                <w:iCs/>
+                <w:sz w:val="20"/>
+                <w:szCs w:val="20"/>
+              </w:rPr>
+            </w:pPr>
+            <w:r>
+              <w:rPr>
+                <w:rFonts w:cstheme="minorHAnsi"/>
+                <w:i/>
+                <w:iCs/>
+                <w:sz w:val="20"/>
+                <w:szCs w:val="20"/>
+              </w:rPr>
+              <w:t>45-60</w:t>
+            </w:r>
+          </w:p>
+        </w:tc>
+        <w:tc>
+          <w:tcPr>
+            <w:tcW w:w="2378" w:type="dxa"/>
+            <w:tcBorders>
+              <w:top w:val="single" w:sz="4" w:space="0" w:color="auto"/>
+            </w:tcBorders>
+          </w:tcPr>
+          <w:p>
+            <w:pPr>
+              <w:jc w:val="center"/>
+              <w:rPr>
+                <w:rFonts w:cstheme="minorHAnsi"/>
+                <w:b/>
+                <w:bCs/>
+                <w:sz w:val="20"/>
+                <w:szCs w:val="20"/>
+              </w:rPr>
+            </w:pPr>
+            <w:r>
+              <w:rPr>
+                <w:rFonts w:cstheme="minorHAnsi"/>
+                <w:sz w:val="20"/>
+                <w:szCs w:val="20"/>
+              </w:rPr>
+              <w:t>0.06</w:t>
+            </w:r>
+            <w:r>
+              <w:rPr>
+                <w:rFonts w:cstheme="minorHAnsi"/>
+                <w:sz w:val="20"/>
+                <w:szCs w:val="20"/>
+              </w:rPr>
+              <w:t xml:space="preserve"> (0.91)</w:t>
+            </w:r>
+          </w:p>
+        </w:tc>
+        <w:tc>
+          <w:tcPr>
+            <w:tcW w:w="330" w:type="dxa"/>
+            <w:tcBorders>
+              <w:top w:val="single" w:sz="4" w:space="0" w:color="auto"/>
+            </w:tcBorders>
+          </w:tcPr>
+          <w:p>
+            <w:pPr>
+              <w:jc w:val="both"/>
+              <w:rPr>
+                <w:rFonts w:cstheme="minorHAnsi"/>
+                <w:sz w:val="20"/>
+                <w:szCs w:val="20"/>
+              </w:rPr>
+            </w:pPr>
+          </w:p>
+        </w:tc>
+        <w:tc>
+          <w:tcPr>
+            <w:tcW w:w="3392" w:type="dxa"/>
+            <w:tcBorders>
+              <w:top w:val="single" w:sz="4" w:space="0" w:color="auto"/>
+            </w:tcBorders>
+          </w:tcPr>
+          <w:p>
+            <w:pPr>
+              <w:jc w:val="center"/>
+              <w:rPr>
+                <w:rFonts w:cstheme="minorHAnsi"/>
+                <w:b/>
+                <w:bCs/>
+                <w:sz w:val="20"/>
+                <w:szCs w:val="20"/>
+              </w:rPr>
+            </w:pPr>
+            <w:r>
+              <w:rPr>
+                <w:rFonts w:cstheme="minorHAnsi"/>
+                <w:b/>
+                <w:bCs/>
+                <w:sz w:val="20"/>
+                <w:szCs w:val="20"/>
+              </w:rPr>
+              <w:t>-2.22</w:t>
+            </w:r>
+            <w:r>
+              <w:rPr>
+                <w:rFonts w:cstheme="minorHAnsi"/>
+                <w:b/>
+                <w:bCs/>
+                <w:sz w:val="20"/>
+                <w:szCs w:val="20"/>
+              </w:rPr>
+              <w:t>* (</w:t>
+            </w:r>
+            <w:r>
+              <w:rPr>
+                <w:rFonts w:cstheme="minorHAnsi"/>
+                <w:b/>
+                <w:bCs/>
+                <w:sz w:val="20"/>
+                <w:szCs w:val="20"/>
+              </w:rPr>
+              <w:t>1.04</w:t>
+            </w:r>
+            <w:r>
+              <w:rPr>
+                <w:rFonts w:cstheme="minorHAnsi"/>
+                <w:b/>
+                <w:bCs/>
+                <w:sz w:val="20"/>
+                <w:szCs w:val="20"/>
+              </w:rPr>
+              <w:t>)</w:t>
+            </w:r>
+          </w:p>
+        </w:tc>
+        <w:tc>
+          <w:tcPr>
+            <w:tcW w:w="335" w:type="dxa"/>
+            <w:tcBorders>
+              <w:top w:val="single" w:sz="4" w:space="0" w:color="auto"/>
+            </w:tcBorders>
+          </w:tcPr>
+          <w:p>
+            <w:pPr>
+              <w:jc w:val="both"/>
+              <w:rPr>
+                <w:rFonts w:cstheme="minorHAnsi"/>
+                <w:sz w:val="20"/>
+                <w:szCs w:val="20"/>
+              </w:rPr>
+            </w:pPr>
+          </w:p>
+        </w:tc>
+        <w:tc>
+          <w:tcPr>
+            <w:tcW w:w="2964" w:type="dxa"/>
+            <w:tcBorders>
+              <w:top w:val="single" w:sz="4" w:space="0" w:color="auto"/>
+            </w:tcBorders>
+          </w:tcPr>
+          <w:p>
+            <w:pPr>
+              <w:jc w:val="center"/>
+              <w:rPr>
+                <w:rFonts w:cstheme="minorHAnsi"/>
+                <w:sz w:val="20"/>
+                <w:szCs w:val="20"/>
+              </w:rPr>
+            </w:pPr>
+            <w:r>
+              <w:rPr>
+                <w:rFonts w:cstheme="minorHAnsi"/>
+                <w:sz w:val="20"/>
+                <w:szCs w:val="20"/>
+              </w:rPr>
+              <w:t>-0.1</w:t>
+            </w:r>
+            <w:r>
+              <w:rPr>
+                <w:rFonts w:cstheme="minorHAnsi"/>
+                <w:sz w:val="20"/>
+                <w:szCs w:val="20"/>
+              </w:rPr>
+              <w:t>1 (1.06)</w:t>
+            </w:r>
+          </w:p>
+        </w:tc>
+        <w:tc>
+          <w:tcPr>
+            <w:tcW w:w="427" w:type="dxa"/>
+            <w:tcBorders>
+              <w:top w:val="single" w:sz="4" w:space="0" w:color="auto"/>
+            </w:tcBorders>
+          </w:tcPr>
+          <w:p>
+            <w:pPr>
+              <w:jc w:val="both"/>
+              <w:rPr>
+                <w:rFonts w:cstheme="minorHAnsi"/>
+                <w:sz w:val="20"/>
+                <w:szCs w:val="20"/>
+              </w:rPr>
+            </w:pPr>
+          </w:p>
+        </w:tc>
+      </w:tr>
+      <w:tr>
+        <w:trPr>
+          <w:trHeight w:val="250"/>
+        </w:trPr>
+        <w:tc>
+          <w:tcPr>
+            <w:tcW w:w="3396" w:type="dxa"/>
+            <w:tcBorders>
+              <w:top w:val="single" w:sz="4" w:space="0" w:color="auto"/>
+            </w:tcBorders>
+          </w:tcPr>
+          <w:p>
+            <w:pPr>
+              <w:ind w:firstLine="140"/>
+              <w:jc w:val="both"/>
+              <w:rPr>
+                <w:rFonts w:cstheme="minorHAnsi"/>
+                <w:i/>
+                <w:iCs/>
+                <w:sz w:val="20"/>
+                <w:szCs w:val="20"/>
+              </w:rPr>
+            </w:pPr>
+            <w:r>
+              <w:rPr>
+                <w:rFonts w:cstheme="minorHAnsi"/>
+                <w:i/>
+                <w:iCs/>
+                <w:sz w:val="20"/>
+                <w:szCs w:val="20"/>
+              </w:rPr>
+              <w:t xml:space="preserve">60-85  </w:t>
+            </w:r>
+          </w:p>
+        </w:tc>
+        <w:tc>
+          <w:tcPr>
+            <w:tcW w:w="2378" w:type="dxa"/>
+            <w:tcBorders>
+              <w:top w:val="single" w:sz="4" w:space="0" w:color="auto"/>
+            </w:tcBorders>
+          </w:tcPr>
+          <w:p>
+            <w:pPr>
+              <w:jc w:val="center"/>
+              <w:rPr>
+                <w:rFonts w:cstheme="minorHAnsi"/>
+                <w:sz w:val="20"/>
+                <w:szCs w:val="20"/>
+              </w:rPr>
+            </w:pPr>
+            <w:r>
+              <w:rPr>
+                <w:rFonts w:cstheme="minorHAnsi"/>
+                <w:sz w:val="20"/>
+                <w:szCs w:val="20"/>
+              </w:rPr>
+              <w:t>0.19</w:t>
+            </w:r>
+            <w:r>
+              <w:rPr>
+                <w:rFonts w:cstheme="minorHAnsi"/>
+                <w:sz w:val="20"/>
+                <w:szCs w:val="20"/>
+              </w:rPr>
+              <w:t xml:space="preserve"> (0.94)</w:t>
+            </w:r>
+          </w:p>
+        </w:tc>
+        <w:tc>
+          <w:tcPr>
+            <w:tcW w:w="330" w:type="dxa"/>
+            <w:tcBorders>
+              <w:top w:val="single" w:sz="4" w:space="0" w:color="auto"/>
+            </w:tcBorders>
+          </w:tcPr>
+          <w:p>
+            <w:pPr>
+              <w:jc w:val="both"/>
+              <w:rPr>
+                <w:rFonts w:cstheme="minorHAnsi"/>
+                <w:sz w:val="20"/>
+                <w:szCs w:val="20"/>
+              </w:rPr>
+            </w:pPr>
+          </w:p>
+        </w:tc>
+        <w:tc>
+          <w:tcPr>
+            <w:tcW w:w="3392" w:type="dxa"/>
+            <w:tcBorders>
+              <w:top w:val="single" w:sz="4" w:space="0" w:color="auto"/>
+            </w:tcBorders>
+          </w:tcPr>
+          <w:p>
+            <w:pPr>
+              <w:jc w:val="center"/>
+              <w:rPr>
+                <w:rFonts w:cstheme="minorHAnsi"/>
+                <w:sz w:val="20"/>
+                <w:szCs w:val="20"/>
+              </w:rPr>
+            </w:pPr>
+            <w:r>
+              <w:rPr>
+                <w:rFonts w:cstheme="minorHAnsi"/>
+                <w:sz w:val="20"/>
+                <w:szCs w:val="20"/>
+              </w:rPr>
+              <w:t>-0.18</w:t>
+            </w:r>
+            <w:r>
+              <w:rPr>
+                <w:rFonts w:cstheme="minorHAnsi"/>
+                <w:sz w:val="20"/>
+                <w:szCs w:val="20"/>
+              </w:rPr>
+              <w:t xml:space="preserve"> (1.02)</w:t>
+            </w:r>
+          </w:p>
+        </w:tc>
+        <w:tc>
+          <w:tcPr>
+            <w:tcW w:w="335" w:type="dxa"/>
+            <w:tcBorders>
+              <w:top w:val="single" w:sz="4" w:space="0" w:color="auto"/>
+            </w:tcBorders>
+          </w:tcPr>
+          <w:p>
+            <w:pPr>
+              <w:jc w:val="both"/>
+              <w:rPr>
+                <w:rFonts w:cstheme="minorHAnsi"/>
+                <w:sz w:val="20"/>
+                <w:szCs w:val="20"/>
+              </w:rPr>
+            </w:pPr>
+          </w:p>
+        </w:tc>
+        <w:tc>
+          <w:tcPr>
+            <w:tcW w:w="2964" w:type="dxa"/>
+            <w:tcBorders>
+              <w:top w:val="single" w:sz="4" w:space="0" w:color="auto"/>
+            </w:tcBorders>
+          </w:tcPr>
+          <w:p>
+            <w:pPr>
+              <w:jc w:val="center"/>
+              <w:rPr>
+                <w:rFonts w:cstheme="minorHAnsi"/>
+                <w:sz w:val="20"/>
+                <w:szCs w:val="20"/>
+              </w:rPr>
+            </w:pPr>
+            <w:r>
+              <w:rPr>
+                <w:rFonts w:cstheme="minorHAnsi"/>
+                <w:sz w:val="20"/>
+                <w:szCs w:val="20"/>
+              </w:rPr>
+              <w:t>-0.78</w:t>
+            </w:r>
+            <w:r>
+              <w:rPr>
+                <w:rFonts w:cstheme="minorHAnsi"/>
+                <w:sz w:val="20"/>
+                <w:szCs w:val="20"/>
+              </w:rPr>
+              <w:t xml:space="preserve"> (1.04)</w:t>
+            </w:r>
+          </w:p>
+        </w:tc>
+        <w:tc>
+          <w:tcPr>
+            <w:tcW w:w="427" w:type="dxa"/>
+            <w:tcBorders>
+              <w:top w:val="single" w:sz="4" w:space="0" w:color="auto"/>
+            </w:tcBorders>
+          </w:tcPr>
+          <w:p>
+            <w:pPr>
+              <w:jc w:val="both"/>
+              <w:rPr>
+                <w:rFonts w:cstheme="minorHAnsi"/>
+                <w:sz w:val="20"/>
+                <w:szCs w:val="20"/>
+              </w:rPr>
+            </w:pPr>
+          </w:p>
+        </w:tc>
+      </w:tr>
+      <w:tr>
+        <w:trPr>
+          <w:trHeight w:val="240"/>
+        </w:trPr>
+        <w:tc>
+          <w:tcPr>
+            <w:tcW w:w="3396" w:type="dxa"/>
+            <w:tcBorders>
+              <w:top w:val="single" w:sz="4" w:space="0" w:color="auto"/>
+            </w:tcBorders>
+            <w:shd w:val="clear" w:color="auto" w:fill="D9D9D9" w:themeFill="background1" w:themeFillShade="D9"/>
+          </w:tcPr>
+          <w:p>
+            <w:pPr>
+              <w:jc w:val="both"/>
+              <w:rPr>
+                <w:rFonts w:cstheme="minorHAnsi"/>
+                <w:b/>
+                <w:bCs/>
+                <w:sz w:val="20"/>
+                <w:szCs w:val="20"/>
+              </w:rPr>
+            </w:pPr>
+            <w:r>
+              <w:rPr>
+                <w:rFonts w:cstheme="minorHAnsi"/>
+                <w:b/>
+                <w:bCs/>
+                <w:sz w:val="20"/>
+                <w:szCs w:val="20"/>
+              </w:rPr>
+              <w:t>Education</w:t>
+            </w:r>
+            <w:r>
+              <w:rPr>
+                <w:rFonts w:cstheme="minorHAnsi"/>
+                <w:b/>
+                <w:bCs/>
+                <w:sz w:val="20"/>
+                <w:szCs w:val="20"/>
+              </w:rPr>
+              <w:t xml:space="preserve"> </w:t>
+            </w:r>
+            <w:r>
+              <w:rPr>
+                <w:rFonts w:cstheme="minorHAnsi"/>
+                <w:sz w:val="20"/>
+                <w:szCs w:val="20"/>
+              </w:rPr>
+              <w:t>(</w:t>
+            </w:r>
+            <w:r>
+              <w:rPr>
+                <w:rFonts w:cstheme="minorHAnsi"/>
+                <w:i/>
+                <w:iCs/>
+                <w:sz w:val="20"/>
+                <w:szCs w:val="20"/>
+              </w:rPr>
+              <w:t>None</w:t>
+            </w:r>
+            <w:r>
+              <w:rPr>
+                <w:rFonts w:cstheme="minorHAnsi"/>
+                <w:sz w:val="20"/>
+                <w:szCs w:val="20"/>
+              </w:rPr>
+              <w:t>)</w:t>
+            </w:r>
+          </w:p>
+        </w:tc>
+        <w:tc>
+          <w:tcPr>
+            <w:tcW w:w="2378" w:type="dxa"/>
+            <w:tcBorders>
+              <w:top w:val="single" w:sz="4" w:space="0" w:color="auto"/>
+            </w:tcBorders>
+            <w:shd w:val="clear" w:color="auto" w:fill="D9D9D9" w:themeFill="background1" w:themeFillShade="D9"/>
+          </w:tcPr>
+          <w:p>
+            <w:pPr>
+              <w:jc w:val="center"/>
+              <w:rPr>
+                <w:rFonts w:cstheme="minorHAnsi"/>
+                <w:sz w:val="20"/>
+                <w:szCs w:val="20"/>
+              </w:rPr>
+            </w:pPr>
+          </w:p>
+        </w:tc>
+        <w:tc>
+          <w:tcPr>
+            <w:tcW w:w="330" w:type="dxa"/>
+            <w:tcBorders>
+              <w:top w:val="single" w:sz="4" w:space="0" w:color="auto"/>
+            </w:tcBorders>
+            <w:shd w:val="clear" w:color="auto" w:fill="D9D9D9" w:themeFill="background1" w:themeFillShade="D9"/>
+          </w:tcPr>
+          <w:p>
+            <w:pPr>
+              <w:jc w:val="both"/>
+              <w:rPr>
+                <w:rFonts w:cstheme="minorHAnsi"/>
+                <w:sz w:val="20"/>
+                <w:szCs w:val="20"/>
+              </w:rPr>
+            </w:pPr>
+          </w:p>
+        </w:tc>
+        <w:tc>
+          <w:tcPr>
+            <w:tcW w:w="3392" w:type="dxa"/>
+            <w:tcBorders>
+              <w:top w:val="single" w:sz="4" w:space="0" w:color="auto"/>
+            </w:tcBorders>
+            <w:shd w:val="clear" w:color="auto" w:fill="D9D9D9" w:themeFill="background1" w:themeFillShade="D9"/>
+          </w:tcPr>
+          <w:p>
+            <w:pPr>
+              <w:jc w:val="center"/>
+              <w:rPr>
+                <w:rFonts w:cstheme="minorHAnsi"/>
+                <w:sz w:val="20"/>
+                <w:szCs w:val="20"/>
+              </w:rPr>
+            </w:pPr>
+          </w:p>
+        </w:tc>
+        <w:tc>
+          <w:tcPr>
+            <w:tcW w:w="335" w:type="dxa"/>
+            <w:tcBorders>
+              <w:top w:val="single" w:sz="4" w:space="0" w:color="auto"/>
+            </w:tcBorders>
+            <w:shd w:val="clear" w:color="auto" w:fill="D9D9D9" w:themeFill="background1" w:themeFillShade="D9"/>
+          </w:tcPr>
+          <w:p>
+            <w:pPr>
+              <w:jc w:val="both"/>
+              <w:rPr>
+                <w:rFonts w:cstheme="minorHAnsi"/>
+                <w:sz w:val="20"/>
+                <w:szCs w:val="20"/>
+              </w:rPr>
+            </w:pPr>
+          </w:p>
+        </w:tc>
+        <w:tc>
+          <w:tcPr>
+            <w:tcW w:w="2964" w:type="dxa"/>
+            <w:tcBorders>
+              <w:top w:val="single" w:sz="4" w:space="0" w:color="auto"/>
+            </w:tcBorders>
+            <w:shd w:val="clear" w:color="auto" w:fill="D9D9D9" w:themeFill="background1" w:themeFillShade="D9"/>
+          </w:tcPr>
+          <w:p>
+            <w:pPr>
+              <w:jc w:val="center"/>
+              <w:rPr>
+                <w:rFonts w:cstheme="minorHAnsi"/>
+                <w:sz w:val="20"/>
+                <w:szCs w:val="20"/>
+              </w:rPr>
+            </w:pPr>
+          </w:p>
+        </w:tc>
+        <w:tc>
+          <w:tcPr>
+            <w:tcW w:w="427" w:type="dxa"/>
+            <w:tcBorders>
+              <w:top w:val="single" w:sz="4" w:space="0" w:color="auto"/>
+            </w:tcBorders>
+            <w:shd w:val="clear" w:color="auto" w:fill="D9D9D9" w:themeFill="background1" w:themeFillShade="D9"/>
+          </w:tcPr>
+          <w:p>
+            <w:pPr>
+              <w:jc w:val="both"/>
+              <w:rPr>
+                <w:rFonts w:cstheme="minorHAnsi"/>
+                <w:sz w:val="20"/>
+                <w:szCs w:val="20"/>
+              </w:rPr>
+            </w:pPr>
+          </w:p>
+        </w:tc>
+      </w:tr>
+      <w:tr>
+        <w:trPr>
+          <w:trHeight w:val="250"/>
+        </w:trPr>
+        <w:tc>
+          <w:tcPr>
+            <w:tcW w:w="3396" w:type="dxa"/>
+            <w:tcBorders>
+              <w:top w:val="single" w:sz="4" w:space="0" w:color="auto"/>
+            </w:tcBorders>
+          </w:tcPr>
+          <w:p>
+            <w:pPr>
+              <w:ind w:firstLine="178"/>
+              <w:jc w:val="both"/>
+              <w:rPr>
+                <w:rFonts w:cstheme="minorHAnsi"/>
+                <w:i/>
+                <w:iCs/>
+                <w:sz w:val="20"/>
+                <w:szCs w:val="20"/>
+              </w:rPr>
+            </w:pPr>
+            <w:r>
+              <w:rPr>
+                <w:rFonts w:cstheme="minorHAnsi"/>
+                <w:i/>
+                <w:iCs/>
+                <w:sz w:val="20"/>
+                <w:szCs w:val="20"/>
+              </w:rPr>
+              <w:t>Primary</w:t>
+            </w:r>
+          </w:p>
+        </w:tc>
+        <w:tc>
+          <w:tcPr>
+            <w:tcW w:w="2378" w:type="dxa"/>
+            <w:tcBorders>
+              <w:top w:val="single" w:sz="4" w:space="0" w:color="auto"/>
+            </w:tcBorders>
+          </w:tcPr>
+          <w:p>
+            <w:pPr>
+              <w:jc w:val="center"/>
+              <w:rPr>
+                <w:rFonts w:cstheme="minorHAnsi"/>
+                <w:sz w:val="20"/>
+                <w:szCs w:val="20"/>
+              </w:rPr>
+            </w:pPr>
+            <w:r>
+              <w:rPr>
+                <w:rFonts w:cstheme="minorHAnsi"/>
+                <w:sz w:val="20"/>
+                <w:szCs w:val="20"/>
+              </w:rPr>
+              <w:t>0.66</w:t>
+            </w:r>
+            <w:r>
+              <w:rPr>
+                <w:rFonts w:cstheme="minorHAnsi"/>
+                <w:sz w:val="20"/>
+                <w:szCs w:val="20"/>
+              </w:rPr>
+              <w:t xml:space="preserve"> (0.90)</w:t>
+            </w:r>
+          </w:p>
+        </w:tc>
+        <w:tc>
+          <w:tcPr>
+            <w:tcW w:w="330" w:type="dxa"/>
+            <w:tcBorders>
+              <w:top w:val="single" w:sz="4" w:space="0" w:color="auto"/>
+            </w:tcBorders>
+          </w:tcPr>
+          <w:p>
+            <w:pPr>
+              <w:jc w:val="both"/>
+              <w:rPr>
+                <w:rFonts w:cstheme="minorHAnsi"/>
+                <w:sz w:val="20"/>
+                <w:szCs w:val="20"/>
+              </w:rPr>
+            </w:pPr>
+          </w:p>
+        </w:tc>
+        <w:tc>
+          <w:tcPr>
+            <w:tcW w:w="3392" w:type="dxa"/>
+            <w:tcBorders>
+              <w:top w:val="single" w:sz="4" w:space="0" w:color="auto"/>
+            </w:tcBorders>
+          </w:tcPr>
+          <w:p>
+            <w:pPr>
+              <w:jc w:val="center"/>
+              <w:rPr>
+                <w:rFonts w:cstheme="minorHAnsi"/>
+                <w:sz w:val="20"/>
+                <w:szCs w:val="20"/>
+              </w:rPr>
+            </w:pPr>
+            <w:r>
+              <w:rPr>
+                <w:rFonts w:cstheme="minorHAnsi"/>
+                <w:sz w:val="20"/>
+                <w:szCs w:val="20"/>
+              </w:rPr>
+              <w:t>2.25</w:t>
+            </w:r>
+            <w:r>
+              <w:rPr>
+                <w:rFonts w:cstheme="minorHAnsi"/>
+                <w:sz w:val="20"/>
+                <w:szCs w:val="20"/>
+              </w:rPr>
+              <w:t>* (1.04)</w:t>
+            </w:r>
+          </w:p>
+        </w:tc>
+        <w:tc>
+          <w:tcPr>
+            <w:tcW w:w="335" w:type="dxa"/>
+            <w:tcBorders>
+              <w:top w:val="single" w:sz="4" w:space="0" w:color="auto"/>
+            </w:tcBorders>
+          </w:tcPr>
+          <w:p>
+            <w:pPr>
+              <w:jc w:val="both"/>
+              <w:rPr>
+                <w:rFonts w:cstheme="minorHAnsi"/>
+                <w:sz w:val="20"/>
+                <w:szCs w:val="20"/>
+              </w:rPr>
+            </w:pPr>
+          </w:p>
+        </w:tc>
+        <w:tc>
+          <w:tcPr>
+            <w:tcW w:w="2964" w:type="dxa"/>
+            <w:tcBorders>
+              <w:top w:val="single" w:sz="4" w:space="0" w:color="auto"/>
+            </w:tcBorders>
+          </w:tcPr>
+          <w:p>
+            <w:pPr>
+              <w:jc w:val="center"/>
+              <w:rPr>
+                <w:rFonts w:cstheme="minorHAnsi"/>
+                <w:sz w:val="20"/>
+                <w:szCs w:val="20"/>
+              </w:rPr>
+            </w:pPr>
+            <w:r>
+              <w:rPr>
+                <w:rFonts w:cstheme="minorHAnsi"/>
+                <w:sz w:val="20"/>
+                <w:szCs w:val="20"/>
+              </w:rPr>
+              <w:t>0.09</w:t>
+            </w:r>
+            <w:r>
+              <w:rPr>
+                <w:rFonts w:cstheme="minorHAnsi"/>
+                <w:sz w:val="20"/>
+                <w:szCs w:val="20"/>
+              </w:rPr>
+              <w:t xml:space="preserve"> (1.06)</w:t>
+            </w:r>
+          </w:p>
+        </w:tc>
+        <w:tc>
+          <w:tcPr>
+            <w:tcW w:w="427" w:type="dxa"/>
+            <w:tcBorders>
+              <w:top w:val="single" w:sz="4" w:space="0" w:color="auto"/>
+            </w:tcBorders>
+          </w:tcPr>
+          <w:p>
+            <w:pPr>
+              <w:jc w:val="both"/>
+              <w:rPr>
+                <w:rFonts w:cstheme="minorHAnsi"/>
+                <w:sz w:val="20"/>
+                <w:szCs w:val="20"/>
+              </w:rPr>
+            </w:pPr>
+          </w:p>
+        </w:tc>
+      </w:tr>
+      <w:tr>
+        <w:trPr>
+          <w:trHeight w:val="240"/>
+        </w:trPr>
+        <w:tc>
+          <w:tcPr>
+            <w:tcW w:w="3396" w:type="dxa"/>
+            <w:tcBorders>
+              <w:top w:val="single" w:sz="4" w:space="0" w:color="auto"/>
+            </w:tcBorders>
+          </w:tcPr>
+          <w:p>
+            <w:pPr>
+              <w:ind w:firstLine="179"/>
+              <w:jc w:val="both"/>
+              <w:rPr>
+                <w:rFonts w:cstheme="minorHAnsi"/>
+                <w:i/>
+                <w:iCs/>
+                <w:sz w:val="20"/>
+                <w:szCs w:val="20"/>
+              </w:rPr>
+            </w:pPr>
+            <w:r>
+              <w:rPr>
+                <w:rFonts w:cstheme="minorHAnsi"/>
+                <w:i/>
+                <w:iCs/>
+                <w:sz w:val="20"/>
+                <w:szCs w:val="20"/>
+              </w:rPr>
+              <w:t>Secondary</w:t>
+            </w:r>
+          </w:p>
+        </w:tc>
+        <w:tc>
+          <w:tcPr>
+            <w:tcW w:w="2378" w:type="dxa"/>
+            <w:tcBorders>
+              <w:top w:val="single" w:sz="4" w:space="0" w:color="auto"/>
+            </w:tcBorders>
+          </w:tcPr>
+          <w:p>
+            <w:pPr>
+              <w:jc w:val="center"/>
+              <w:rPr>
+                <w:rFonts w:cstheme="minorHAnsi"/>
+                <w:sz w:val="20"/>
+                <w:szCs w:val="20"/>
+              </w:rPr>
+            </w:pPr>
+            <w:r>
+              <w:rPr>
+                <w:rFonts w:cstheme="minorHAnsi"/>
+                <w:sz w:val="20"/>
+                <w:szCs w:val="20"/>
+              </w:rPr>
+              <w:t>0.38 (0.97)</w:t>
+            </w:r>
+          </w:p>
+        </w:tc>
+        <w:tc>
+          <w:tcPr>
+            <w:tcW w:w="330" w:type="dxa"/>
+            <w:tcBorders>
+              <w:top w:val="single" w:sz="4" w:space="0" w:color="auto"/>
+            </w:tcBorders>
+          </w:tcPr>
+          <w:p>
+            <w:pPr>
+              <w:jc w:val="both"/>
+              <w:rPr>
+                <w:rFonts w:cstheme="minorHAnsi"/>
+                <w:sz w:val="20"/>
+                <w:szCs w:val="20"/>
+              </w:rPr>
+            </w:pPr>
+          </w:p>
+        </w:tc>
+        <w:tc>
+          <w:tcPr>
+            <w:tcW w:w="3392" w:type="dxa"/>
+            <w:tcBorders>
+              <w:top w:val="single" w:sz="4" w:space="0" w:color="auto"/>
+            </w:tcBorders>
+          </w:tcPr>
+          <w:p>
+            <w:pPr>
+              <w:jc w:val="center"/>
+              <w:rPr>
+                <w:rFonts w:cstheme="minorHAnsi"/>
+                <w:sz w:val="20"/>
+                <w:szCs w:val="20"/>
+              </w:rPr>
+            </w:pPr>
+            <w:r>
+              <w:rPr>
+                <w:rFonts w:cstheme="minorHAnsi"/>
+                <w:sz w:val="20"/>
+                <w:szCs w:val="20"/>
+              </w:rPr>
+              <w:t>1.40</w:t>
+            </w:r>
+            <w:r>
+              <w:rPr>
+                <w:rFonts w:cstheme="minorHAnsi"/>
+                <w:sz w:val="20"/>
+                <w:szCs w:val="20"/>
+              </w:rPr>
+              <w:t xml:space="preserve"> (1.08)</w:t>
+            </w:r>
+          </w:p>
+        </w:tc>
+        <w:tc>
+          <w:tcPr>
+            <w:tcW w:w="335" w:type="dxa"/>
+            <w:tcBorders>
+              <w:top w:val="single" w:sz="4" w:space="0" w:color="auto"/>
+            </w:tcBorders>
+          </w:tcPr>
+          <w:p>
+            <w:pPr>
+              <w:jc w:val="both"/>
+              <w:rPr>
+                <w:rFonts w:cstheme="minorHAnsi"/>
+                <w:sz w:val="20"/>
+                <w:szCs w:val="20"/>
+              </w:rPr>
+            </w:pPr>
+          </w:p>
+        </w:tc>
+        <w:tc>
+          <w:tcPr>
+            <w:tcW w:w="2964" w:type="dxa"/>
+            <w:tcBorders>
+              <w:top w:val="single" w:sz="4" w:space="0" w:color="auto"/>
+            </w:tcBorders>
+          </w:tcPr>
+          <w:p>
+            <w:pPr>
+              <w:jc w:val="center"/>
+              <w:rPr>
+                <w:rFonts w:cstheme="minorHAnsi"/>
+                <w:sz w:val="20"/>
+                <w:szCs w:val="20"/>
+              </w:rPr>
+            </w:pPr>
+            <w:r>
+              <w:rPr>
+                <w:rFonts w:cstheme="minorHAnsi"/>
+                <w:sz w:val="20"/>
+                <w:szCs w:val="20"/>
+              </w:rPr>
+              <w:t>-0.01</w:t>
+            </w:r>
+            <w:r>
+              <w:rPr>
+                <w:rFonts w:cstheme="minorHAnsi"/>
+                <w:sz w:val="20"/>
+                <w:szCs w:val="20"/>
+              </w:rPr>
+              <w:t xml:space="preserve"> (1.14)</w:t>
+            </w:r>
+          </w:p>
+        </w:tc>
+        <w:tc>
+          <w:tcPr>
+            <w:tcW w:w="427" w:type="dxa"/>
+            <w:tcBorders>
+              <w:top w:val="single" w:sz="4" w:space="0" w:color="auto"/>
+            </w:tcBorders>
+          </w:tcPr>
+          <w:p>
+            <w:pPr>
+              <w:jc w:val="both"/>
+              <w:rPr>
+                <w:rFonts w:cstheme="minorHAnsi"/>
+                <w:sz w:val="20"/>
+                <w:szCs w:val="20"/>
+              </w:rPr>
+            </w:pPr>
+          </w:p>
+        </w:tc>
+      </w:tr>
+      <w:tr>
+        <w:trPr>
+          <w:trHeight w:val="240"/>
+        </w:trPr>
+        <w:tc>
+          <w:tcPr>
+            <w:tcW w:w="3396" w:type="dxa"/>
+            <w:tcBorders>
+              <w:top w:val="single" w:sz="4" w:space="0" w:color="auto"/>
+            </w:tcBorders>
+          </w:tcPr>
+          <w:p>
+            <w:pPr>
+              <w:jc w:val="both"/>
+              <w:rPr>
+                <w:rFonts w:cstheme="minorHAnsi"/>
+                <w:i/>
+                <w:iCs/>
+                <w:sz w:val="20"/>
+                <w:szCs w:val="20"/>
+              </w:rPr>
+            </w:pPr>
+            <w:r>
+              <w:rPr>
+                <w:rFonts w:cstheme="minorHAnsi"/>
+                <w:i/>
+                <w:iCs/>
+                <w:sz w:val="20"/>
+                <w:szCs w:val="20"/>
+              </w:rPr>
+              <w:t xml:space="preserve">    </w:t>
+            </w:r>
+            <w:r>
+              <w:rPr>
+                <w:rFonts w:cstheme="minorHAnsi"/>
+                <w:i/>
+                <w:iCs/>
+                <w:sz w:val="20"/>
+                <w:szCs w:val="20"/>
+              </w:rPr>
+              <w:t>University</w:t>
+            </w:r>
+          </w:p>
+        </w:tc>
+        <w:tc>
+          <w:tcPr>
+            <w:tcW w:w="2378" w:type="dxa"/>
+            <w:tcBorders>
+              <w:top w:val="single" w:sz="4" w:space="0" w:color="auto"/>
+            </w:tcBorders>
+          </w:tcPr>
+          <w:p>
+            <w:pPr>
+              <w:jc w:val="center"/>
+              <w:rPr>
+                <w:rFonts w:cstheme="minorHAnsi"/>
+                <w:sz w:val="20"/>
+                <w:szCs w:val="20"/>
+              </w:rPr>
+            </w:pPr>
+            <w:r>
+              <w:rPr>
+                <w:rFonts w:cstheme="minorHAnsi"/>
+                <w:sz w:val="20"/>
+                <w:szCs w:val="20"/>
+              </w:rPr>
+              <w:t>-0.52</w:t>
+            </w:r>
+            <w:r>
+              <w:rPr>
+                <w:rFonts w:cstheme="minorHAnsi"/>
+                <w:sz w:val="20"/>
+                <w:szCs w:val="20"/>
+              </w:rPr>
+              <w:t xml:space="preserve"> (1.54)</w:t>
+            </w:r>
+          </w:p>
+        </w:tc>
+        <w:tc>
+          <w:tcPr>
+            <w:tcW w:w="330" w:type="dxa"/>
+            <w:tcBorders>
+              <w:top w:val="single" w:sz="4" w:space="0" w:color="auto"/>
+            </w:tcBorders>
+          </w:tcPr>
+          <w:p>
+            <w:pPr>
+              <w:jc w:val="both"/>
+              <w:rPr>
+                <w:rFonts w:cstheme="minorHAnsi"/>
+                <w:sz w:val="20"/>
+                <w:szCs w:val="20"/>
+              </w:rPr>
+            </w:pPr>
+          </w:p>
+        </w:tc>
+        <w:tc>
+          <w:tcPr>
+            <w:tcW w:w="3392" w:type="dxa"/>
+            <w:tcBorders>
+              <w:top w:val="single" w:sz="4" w:space="0" w:color="auto"/>
+            </w:tcBorders>
+          </w:tcPr>
+          <w:p>
+            <w:pPr>
+              <w:jc w:val="center"/>
+              <w:rPr>
+                <w:rFonts w:cstheme="minorHAnsi"/>
+                <w:b/>
+                <w:bCs/>
+                <w:sz w:val="20"/>
+                <w:szCs w:val="20"/>
+              </w:rPr>
+            </w:pPr>
+            <w:r>
+              <w:rPr>
+                <w:rFonts w:cstheme="minorHAnsi"/>
+                <w:b/>
+                <w:bCs/>
+                <w:sz w:val="20"/>
+                <w:szCs w:val="20"/>
+              </w:rPr>
+              <w:t>1.7</w:t>
+            </w:r>
+            <w:r>
+              <w:rPr>
+                <w:rFonts w:cstheme="minorHAnsi"/>
+                <w:b/>
+                <w:bCs/>
+                <w:sz w:val="20"/>
+                <w:szCs w:val="20"/>
+              </w:rPr>
+              <w:t>1 (1.78)</w:t>
+            </w:r>
+          </w:p>
+        </w:tc>
+        <w:tc>
+          <w:tcPr>
+            <w:tcW w:w="335" w:type="dxa"/>
+            <w:tcBorders>
+              <w:top w:val="single" w:sz="4" w:space="0" w:color="auto"/>
+            </w:tcBorders>
+          </w:tcPr>
+          <w:p>
+            <w:pPr>
+              <w:jc w:val="both"/>
+              <w:rPr>
+                <w:rFonts w:cstheme="minorHAnsi"/>
+                <w:sz w:val="20"/>
+                <w:szCs w:val="20"/>
+              </w:rPr>
+            </w:pPr>
+          </w:p>
+        </w:tc>
+        <w:tc>
+          <w:tcPr>
+            <w:tcW w:w="2964" w:type="dxa"/>
+            <w:tcBorders>
+              <w:top w:val="single" w:sz="4" w:space="0" w:color="auto"/>
+            </w:tcBorders>
+          </w:tcPr>
+          <w:p>
+            <w:pPr>
+              <w:jc w:val="center"/>
+              <w:rPr>
+                <w:rFonts w:cstheme="minorHAnsi"/>
+                <w:sz w:val="20"/>
+                <w:szCs w:val="20"/>
+              </w:rPr>
+            </w:pPr>
+            <w:r>
+              <w:rPr>
+                <w:rFonts w:cstheme="minorHAnsi"/>
+                <w:sz w:val="20"/>
+                <w:szCs w:val="20"/>
+              </w:rPr>
+              <w:t>-0.73</w:t>
+            </w:r>
+            <w:r>
+              <w:rPr>
+                <w:rFonts w:cstheme="minorHAnsi"/>
+                <w:sz w:val="20"/>
+                <w:szCs w:val="20"/>
+              </w:rPr>
+              <w:t xml:space="preserve"> (1.71)</w:t>
+            </w:r>
+          </w:p>
+        </w:tc>
+        <w:tc>
+          <w:tcPr>
+            <w:tcW w:w="427" w:type="dxa"/>
+            <w:tcBorders>
+              <w:top w:val="single" w:sz="4" w:space="0" w:color="auto"/>
+            </w:tcBorders>
+          </w:tcPr>
+          <w:p>
+            <w:pPr>
+              <w:jc w:val="both"/>
+              <w:rPr>
+                <w:rFonts w:cstheme="minorHAnsi"/>
+                <w:sz w:val="20"/>
+                <w:szCs w:val="20"/>
+              </w:rPr>
+            </w:pPr>
+          </w:p>
+        </w:tc>
+      </w:tr>
+      <w:tr>
+        <w:trPr>
+          <w:trHeight w:val="250"/>
+        </w:trPr>
+        <w:tc>
+          <w:tcPr>
+            <w:tcW w:w="3396" w:type="dxa"/>
+            <w:tcBorders>
+              <w:top w:val="single" w:sz="4" w:space="0" w:color="auto"/>
+            </w:tcBorders>
+            <w:shd w:val="clear" w:color="auto" w:fill="D9D9D9" w:themeFill="background1" w:themeFillShade="D9"/>
+          </w:tcPr>
+          <w:p>
+            <w:pPr>
+              <w:jc w:val="both"/>
+              <w:rPr>
+                <w:rFonts w:cstheme="minorHAnsi"/>
+                <w:b/>
+                <w:bCs/>
+                <w:sz w:val="20"/>
+                <w:szCs w:val="20"/>
+              </w:rPr>
+            </w:pPr>
+            <w:r>
+              <w:rPr>
+                <w:rFonts w:cstheme="minorHAnsi"/>
+                <w:b/>
+                <w:bCs/>
+                <w:sz w:val="20"/>
+                <w:szCs w:val="20"/>
+              </w:rPr>
+              <w:t>Residential status</w:t>
+            </w:r>
+            <w:r>
+              <w:rPr>
+                <w:rFonts w:cstheme="minorHAnsi"/>
+                <w:b/>
+                <w:bCs/>
+                <w:sz w:val="20"/>
+                <w:szCs w:val="20"/>
+              </w:rPr>
+              <w:t xml:space="preserve"> </w:t>
+            </w:r>
+            <w:r>
+              <w:rPr>
+                <w:rFonts w:cstheme="minorHAnsi"/>
+                <w:sz w:val="20"/>
+                <w:szCs w:val="20"/>
+              </w:rPr>
+              <w:t>(</w:t>
+            </w:r>
+            <w:r>
+              <w:rPr>
+                <w:rFonts w:cstheme="minorHAnsi"/>
+                <w:i/>
+                <w:iCs/>
+                <w:sz w:val="20"/>
+                <w:szCs w:val="20"/>
+              </w:rPr>
+              <w:t>Non indigenous</w:t>
+            </w:r>
+            <w:r>
+              <w:rPr>
+                <w:rFonts w:cstheme="minorHAnsi"/>
+                <w:sz w:val="20"/>
+                <w:szCs w:val="20"/>
+              </w:rPr>
+              <w:t>)</w:t>
+            </w:r>
+          </w:p>
+        </w:tc>
+        <w:tc>
+          <w:tcPr>
+            <w:tcW w:w="2378" w:type="dxa"/>
+            <w:tcBorders>
+              <w:top w:val="single" w:sz="4" w:space="0" w:color="auto"/>
+            </w:tcBorders>
+            <w:shd w:val="clear" w:color="auto" w:fill="D9D9D9" w:themeFill="background1" w:themeFillShade="D9"/>
+          </w:tcPr>
+          <w:p>
+            <w:pPr>
+              <w:jc w:val="center"/>
+              <w:rPr>
+                <w:rFonts w:cstheme="minorHAnsi"/>
+                <w:sz w:val="20"/>
+                <w:szCs w:val="20"/>
+              </w:rPr>
+            </w:pPr>
+          </w:p>
+        </w:tc>
+        <w:tc>
+          <w:tcPr>
+            <w:tcW w:w="330" w:type="dxa"/>
+            <w:tcBorders>
+              <w:top w:val="single" w:sz="4" w:space="0" w:color="auto"/>
+            </w:tcBorders>
+            <w:shd w:val="clear" w:color="auto" w:fill="D9D9D9" w:themeFill="background1" w:themeFillShade="D9"/>
+          </w:tcPr>
+          <w:p>
+            <w:pPr>
+              <w:jc w:val="both"/>
+              <w:rPr>
+                <w:rFonts w:cstheme="minorHAnsi"/>
+                <w:sz w:val="20"/>
+                <w:szCs w:val="20"/>
+              </w:rPr>
+            </w:pPr>
+          </w:p>
+        </w:tc>
+        <w:tc>
+          <w:tcPr>
+            <w:tcW w:w="3392" w:type="dxa"/>
+            <w:tcBorders>
+              <w:top w:val="single" w:sz="4" w:space="0" w:color="auto"/>
+            </w:tcBorders>
+            <w:shd w:val="clear" w:color="auto" w:fill="D9D9D9" w:themeFill="background1" w:themeFillShade="D9"/>
+          </w:tcPr>
+          <w:p>
+            <w:pPr>
+              <w:jc w:val="center"/>
+              <w:rPr>
+                <w:rFonts w:cstheme="minorHAnsi"/>
+                <w:sz w:val="20"/>
+                <w:szCs w:val="20"/>
+              </w:rPr>
+            </w:pPr>
+          </w:p>
+        </w:tc>
+        <w:tc>
+          <w:tcPr>
+            <w:tcW w:w="335" w:type="dxa"/>
+            <w:tcBorders>
+              <w:top w:val="single" w:sz="4" w:space="0" w:color="auto"/>
+            </w:tcBorders>
+            <w:shd w:val="clear" w:color="auto" w:fill="D9D9D9" w:themeFill="background1" w:themeFillShade="D9"/>
+          </w:tcPr>
+          <w:p>
+            <w:pPr>
+              <w:jc w:val="both"/>
+              <w:rPr>
+                <w:rFonts w:cstheme="minorHAnsi"/>
+                <w:sz w:val="20"/>
+                <w:szCs w:val="20"/>
+              </w:rPr>
+            </w:pPr>
+          </w:p>
+        </w:tc>
+        <w:tc>
+          <w:tcPr>
+            <w:tcW w:w="2964" w:type="dxa"/>
+            <w:tcBorders>
+              <w:top w:val="single" w:sz="4" w:space="0" w:color="auto"/>
+            </w:tcBorders>
+            <w:shd w:val="clear" w:color="auto" w:fill="D9D9D9" w:themeFill="background1" w:themeFillShade="D9"/>
+          </w:tcPr>
+          <w:p>
+            <w:pPr>
+              <w:jc w:val="center"/>
+              <w:rPr>
+                <w:rFonts w:cstheme="minorHAnsi"/>
+                <w:sz w:val="20"/>
+                <w:szCs w:val="20"/>
+              </w:rPr>
+            </w:pPr>
+          </w:p>
+        </w:tc>
+        <w:tc>
+          <w:tcPr>
+            <w:tcW w:w="427" w:type="dxa"/>
+            <w:tcBorders>
+              <w:top w:val="single" w:sz="4" w:space="0" w:color="auto"/>
+            </w:tcBorders>
+            <w:shd w:val="clear" w:color="auto" w:fill="D9D9D9" w:themeFill="background1" w:themeFillShade="D9"/>
+          </w:tcPr>
+          <w:p>
+            <w:pPr>
+              <w:jc w:val="both"/>
+              <w:rPr>
+                <w:rFonts w:cstheme="minorHAnsi"/>
+                <w:sz w:val="20"/>
+                <w:szCs w:val="20"/>
+              </w:rPr>
+            </w:pPr>
+          </w:p>
+        </w:tc>
+      </w:tr>
+      <w:tr>
+        <w:trPr>
+          <w:trHeight w:val="240"/>
+        </w:trPr>
+        <w:tc>
+          <w:tcPr>
+            <w:tcW w:w="3396" w:type="dxa"/>
+            <w:tcBorders>
+              <w:top w:val="single" w:sz="4" w:space="0" w:color="auto"/>
+            </w:tcBorders>
+          </w:tcPr>
+          <w:p>
+            <w:pPr>
+              <w:ind w:firstLine="178"/>
+              <w:jc w:val="both"/>
+              <w:rPr>
+                <w:rFonts w:cstheme="minorHAnsi"/>
+                <w:i/>
+                <w:iCs/>
+                <w:sz w:val="20"/>
+                <w:szCs w:val="20"/>
+              </w:rPr>
+            </w:pPr>
+            <w:r>
+              <w:rPr>
+                <w:rFonts w:cstheme="minorHAnsi"/>
+                <w:i/>
+                <w:iCs/>
+                <w:sz w:val="20"/>
+                <w:szCs w:val="20"/>
+              </w:rPr>
+              <w:t>Indigenous</w:t>
+            </w:r>
+          </w:p>
+        </w:tc>
+        <w:tc>
+          <w:tcPr>
+            <w:tcW w:w="2378" w:type="dxa"/>
+            <w:tcBorders>
+              <w:top w:val="single" w:sz="4" w:space="0" w:color="auto"/>
+            </w:tcBorders>
+          </w:tcPr>
+          <w:p>
+            <w:pPr>
+              <w:jc w:val="center"/>
+              <w:rPr>
+                <w:rFonts w:cstheme="minorHAnsi"/>
+                <w:sz w:val="20"/>
+                <w:szCs w:val="20"/>
+              </w:rPr>
+            </w:pPr>
+            <w:r>
+              <w:rPr>
+                <w:rFonts w:cstheme="minorHAnsi"/>
+                <w:sz w:val="20"/>
+                <w:szCs w:val="20"/>
+              </w:rPr>
+              <w:t>-0.16</w:t>
+            </w:r>
+            <w:r>
+              <w:rPr>
+                <w:rFonts w:cstheme="minorHAnsi"/>
+                <w:sz w:val="20"/>
+                <w:szCs w:val="20"/>
+              </w:rPr>
+              <w:t xml:space="preserve"> (1.31)</w:t>
+            </w:r>
+          </w:p>
+        </w:tc>
+        <w:tc>
+          <w:tcPr>
+            <w:tcW w:w="330" w:type="dxa"/>
+            <w:tcBorders>
+              <w:top w:val="single" w:sz="4" w:space="0" w:color="auto"/>
+            </w:tcBorders>
+          </w:tcPr>
+          <w:p>
+            <w:pPr>
+              <w:jc w:val="both"/>
+              <w:rPr>
+                <w:rFonts w:cstheme="minorHAnsi"/>
+                <w:sz w:val="20"/>
+                <w:szCs w:val="20"/>
+              </w:rPr>
+            </w:pPr>
+          </w:p>
+        </w:tc>
+        <w:tc>
+          <w:tcPr>
+            <w:tcW w:w="3392" w:type="dxa"/>
+            <w:tcBorders>
+              <w:top w:val="single" w:sz="4" w:space="0" w:color="auto"/>
+            </w:tcBorders>
+          </w:tcPr>
+          <w:p>
+            <w:pPr>
+              <w:jc w:val="center"/>
+              <w:rPr>
+                <w:rFonts w:cstheme="minorHAnsi"/>
+                <w:sz w:val="20"/>
+                <w:szCs w:val="20"/>
+              </w:rPr>
+            </w:pPr>
+            <w:r>
+              <w:rPr>
+                <w:rFonts w:cstheme="minorHAnsi"/>
+                <w:sz w:val="20"/>
+                <w:szCs w:val="20"/>
+              </w:rPr>
+              <w:t>-1.60</w:t>
+            </w:r>
+            <w:r>
+              <w:rPr>
+                <w:rFonts w:cstheme="minorHAnsi"/>
+                <w:sz w:val="20"/>
+                <w:szCs w:val="20"/>
+              </w:rPr>
+              <w:t xml:space="preserve"> (1.58)</w:t>
+            </w:r>
+          </w:p>
+        </w:tc>
+        <w:tc>
+          <w:tcPr>
+            <w:tcW w:w="335" w:type="dxa"/>
+            <w:tcBorders>
+              <w:top w:val="single" w:sz="4" w:space="0" w:color="auto"/>
+            </w:tcBorders>
+          </w:tcPr>
+          <w:p>
+            <w:pPr>
+              <w:jc w:val="both"/>
+              <w:rPr>
+                <w:rFonts w:cstheme="minorHAnsi"/>
+                <w:sz w:val="20"/>
+                <w:szCs w:val="20"/>
+              </w:rPr>
+            </w:pPr>
+          </w:p>
+        </w:tc>
+        <w:tc>
+          <w:tcPr>
+            <w:tcW w:w="2964" w:type="dxa"/>
+            <w:tcBorders>
+              <w:top w:val="single" w:sz="4" w:space="0" w:color="auto"/>
+            </w:tcBorders>
+          </w:tcPr>
+          <w:p>
+            <w:pPr>
+              <w:jc w:val="center"/>
+              <w:rPr>
+                <w:rFonts w:cstheme="minorHAnsi"/>
+                <w:sz w:val="20"/>
+                <w:szCs w:val="20"/>
+              </w:rPr>
+            </w:pPr>
+            <w:r>
+              <w:rPr>
+                <w:rFonts w:cstheme="minorHAnsi"/>
+                <w:sz w:val="20"/>
+                <w:szCs w:val="20"/>
+              </w:rPr>
+              <w:t>-0.17</w:t>
+            </w:r>
+            <w:r>
+              <w:rPr>
+                <w:rFonts w:cstheme="minorHAnsi"/>
+                <w:sz w:val="20"/>
+                <w:szCs w:val="20"/>
+              </w:rPr>
+              <w:t xml:space="preserve"> (1.34)</w:t>
+            </w:r>
+          </w:p>
+        </w:tc>
+        <w:tc>
+          <w:tcPr>
+            <w:tcW w:w="427" w:type="dxa"/>
+            <w:tcBorders>
+              <w:top w:val="single" w:sz="4" w:space="0" w:color="auto"/>
+            </w:tcBorders>
+          </w:tcPr>
+          <w:p>
+            <w:pPr>
+              <w:jc w:val="both"/>
+              <w:rPr>
+                <w:rFonts w:cstheme="minorHAnsi"/>
+                <w:sz w:val="20"/>
+                <w:szCs w:val="20"/>
+              </w:rPr>
+            </w:pPr>
+          </w:p>
+        </w:tc>
+      </w:tr>
+      <w:tr>
+        <w:trPr>
+          <w:trHeight w:val="240"/>
+        </w:trPr>
+        <w:tc>
+          <w:tcPr>
+            <w:tcW w:w="3396" w:type="dxa"/>
+            <w:tcBorders>
+              <w:top w:val="single" w:sz="4" w:space="0" w:color="auto"/>
+            </w:tcBorders>
+            <w:shd w:val="clear" w:color="auto" w:fill="D9D9D9" w:themeFill="background1" w:themeFillShade="D9"/>
+          </w:tcPr>
+          <w:p>
+            <w:pPr>
+              <w:jc w:val="both"/>
+              <w:rPr>
+                <w:rFonts w:cstheme="minorHAnsi"/>
+                <w:b/>
+                <w:bCs/>
+                <w:sz w:val="20"/>
+                <w:szCs w:val="20"/>
+              </w:rPr>
+            </w:pPr>
+            <w:r>
+              <w:rPr>
+                <w:rFonts w:cstheme="minorHAnsi"/>
+                <w:b/>
+                <w:bCs/>
+                <w:sz w:val="20"/>
+                <w:szCs w:val="20"/>
+              </w:rPr>
+              <w:t xml:space="preserve">Mother tongue </w:t>
+            </w:r>
+            <w:r>
+              <w:rPr>
+                <w:rFonts w:cstheme="minorHAnsi"/>
+                <w:i/>
+                <w:iCs/>
+                <w:sz w:val="20"/>
+                <w:szCs w:val="20"/>
+              </w:rPr>
+              <w:t>(</w:t>
+            </w:r>
+            <w:proofErr w:type="spellStart"/>
+            <w:r>
+              <w:rPr>
+                <w:rFonts w:cstheme="minorHAnsi"/>
+                <w:i/>
+                <w:iCs/>
+                <w:sz w:val="20"/>
+                <w:szCs w:val="20"/>
+              </w:rPr>
+              <w:t>Fon</w:t>
+            </w:r>
+            <w:proofErr w:type="spellEnd"/>
+            <w:r>
+              <w:rPr>
+                <w:rFonts w:cstheme="minorHAnsi"/>
+                <w:i/>
+                <w:iCs/>
+                <w:sz w:val="20"/>
+                <w:szCs w:val="20"/>
+              </w:rPr>
+              <w:t>)</w:t>
+            </w:r>
+          </w:p>
+        </w:tc>
+        <w:tc>
+          <w:tcPr>
+            <w:tcW w:w="2378" w:type="dxa"/>
+            <w:tcBorders>
+              <w:top w:val="single" w:sz="4" w:space="0" w:color="auto"/>
+            </w:tcBorders>
+            <w:shd w:val="clear" w:color="auto" w:fill="D9D9D9" w:themeFill="background1" w:themeFillShade="D9"/>
+          </w:tcPr>
+          <w:p>
+            <w:pPr>
+              <w:jc w:val="center"/>
+              <w:rPr>
+                <w:rFonts w:cstheme="minorHAnsi"/>
+                <w:sz w:val="20"/>
+                <w:szCs w:val="20"/>
+              </w:rPr>
+            </w:pPr>
+          </w:p>
+        </w:tc>
+        <w:tc>
+          <w:tcPr>
+            <w:tcW w:w="330" w:type="dxa"/>
+            <w:tcBorders>
+              <w:top w:val="single" w:sz="4" w:space="0" w:color="auto"/>
+            </w:tcBorders>
+            <w:shd w:val="clear" w:color="auto" w:fill="D9D9D9" w:themeFill="background1" w:themeFillShade="D9"/>
+          </w:tcPr>
+          <w:p>
+            <w:pPr>
+              <w:jc w:val="both"/>
+              <w:rPr>
+                <w:rFonts w:cstheme="minorHAnsi"/>
+                <w:sz w:val="20"/>
+                <w:szCs w:val="20"/>
+              </w:rPr>
+            </w:pPr>
+          </w:p>
+        </w:tc>
+        <w:tc>
+          <w:tcPr>
+            <w:tcW w:w="3392" w:type="dxa"/>
+            <w:tcBorders>
+              <w:top w:val="single" w:sz="4" w:space="0" w:color="auto"/>
+            </w:tcBorders>
+            <w:shd w:val="clear" w:color="auto" w:fill="D9D9D9" w:themeFill="background1" w:themeFillShade="D9"/>
+          </w:tcPr>
+          <w:p>
+            <w:pPr>
+              <w:jc w:val="center"/>
+              <w:rPr>
+                <w:rFonts w:cstheme="minorHAnsi"/>
+                <w:sz w:val="20"/>
+                <w:szCs w:val="20"/>
+              </w:rPr>
+            </w:pPr>
+          </w:p>
+        </w:tc>
+        <w:tc>
+          <w:tcPr>
+            <w:tcW w:w="335" w:type="dxa"/>
+            <w:tcBorders>
+              <w:top w:val="single" w:sz="4" w:space="0" w:color="auto"/>
+            </w:tcBorders>
+            <w:shd w:val="clear" w:color="auto" w:fill="D9D9D9" w:themeFill="background1" w:themeFillShade="D9"/>
+          </w:tcPr>
+          <w:p>
+            <w:pPr>
+              <w:jc w:val="both"/>
+              <w:rPr>
+                <w:rFonts w:cstheme="minorHAnsi"/>
+                <w:sz w:val="20"/>
+                <w:szCs w:val="20"/>
+              </w:rPr>
+            </w:pPr>
+          </w:p>
+        </w:tc>
+        <w:tc>
+          <w:tcPr>
+            <w:tcW w:w="2964" w:type="dxa"/>
+            <w:tcBorders>
+              <w:top w:val="single" w:sz="4" w:space="0" w:color="auto"/>
+            </w:tcBorders>
+            <w:shd w:val="clear" w:color="auto" w:fill="D9D9D9" w:themeFill="background1" w:themeFillShade="D9"/>
+          </w:tcPr>
+          <w:p>
+            <w:pPr>
+              <w:jc w:val="center"/>
+              <w:rPr>
+                <w:rFonts w:cstheme="minorHAnsi"/>
+                <w:sz w:val="20"/>
+                <w:szCs w:val="20"/>
+              </w:rPr>
+            </w:pPr>
+          </w:p>
+        </w:tc>
+        <w:tc>
+          <w:tcPr>
+            <w:tcW w:w="427" w:type="dxa"/>
+            <w:tcBorders>
+              <w:top w:val="single" w:sz="4" w:space="0" w:color="auto"/>
+            </w:tcBorders>
+            <w:shd w:val="clear" w:color="auto" w:fill="D9D9D9" w:themeFill="background1" w:themeFillShade="D9"/>
+          </w:tcPr>
+          <w:p>
+            <w:pPr>
+              <w:jc w:val="both"/>
+              <w:rPr>
+                <w:rFonts w:cstheme="minorHAnsi"/>
+                <w:sz w:val="20"/>
+                <w:szCs w:val="20"/>
+              </w:rPr>
+            </w:pPr>
+          </w:p>
+        </w:tc>
+      </w:tr>
+      <w:tr>
+        <w:trPr>
+          <w:trHeight w:val="250"/>
+        </w:trPr>
+        <w:tc>
+          <w:tcPr>
+            <w:tcW w:w="3396" w:type="dxa"/>
+            <w:tcBorders>
+              <w:top w:val="single" w:sz="4" w:space="0" w:color="auto"/>
+            </w:tcBorders>
+          </w:tcPr>
+          <w:p>
+            <w:pPr>
+              <w:ind w:firstLine="178"/>
+              <w:jc w:val="both"/>
+              <w:rPr>
+                <w:rFonts w:cstheme="minorHAnsi"/>
+                <w:i/>
+                <w:iCs/>
+                <w:sz w:val="20"/>
+                <w:szCs w:val="20"/>
+              </w:rPr>
+            </w:pPr>
+            <w:r>
+              <w:rPr>
+                <w:rFonts w:cstheme="minorHAnsi"/>
+                <w:i/>
+                <w:iCs/>
+                <w:sz w:val="20"/>
+                <w:szCs w:val="20"/>
+              </w:rPr>
+              <w:t>Mina</w:t>
+            </w:r>
+          </w:p>
+        </w:tc>
+        <w:tc>
+          <w:tcPr>
+            <w:tcW w:w="2378" w:type="dxa"/>
+            <w:tcBorders>
+              <w:top w:val="single" w:sz="4" w:space="0" w:color="auto"/>
+            </w:tcBorders>
+          </w:tcPr>
+          <w:p>
+            <w:pPr>
+              <w:jc w:val="center"/>
+              <w:rPr>
+                <w:rFonts w:cstheme="minorHAnsi"/>
+                <w:sz w:val="20"/>
+                <w:szCs w:val="20"/>
+              </w:rPr>
+            </w:pPr>
+            <w:r>
+              <w:rPr>
+                <w:rFonts w:cstheme="minorHAnsi"/>
+                <w:sz w:val="20"/>
+                <w:szCs w:val="20"/>
+              </w:rPr>
+              <w:t>-</w:t>
+            </w:r>
+          </w:p>
+        </w:tc>
+        <w:tc>
+          <w:tcPr>
+            <w:tcW w:w="330" w:type="dxa"/>
+            <w:tcBorders>
+              <w:top w:val="single" w:sz="4" w:space="0" w:color="auto"/>
+            </w:tcBorders>
+          </w:tcPr>
+          <w:p>
+            <w:pPr>
+              <w:jc w:val="both"/>
+              <w:rPr>
+                <w:rFonts w:cstheme="minorHAnsi"/>
+                <w:sz w:val="20"/>
+                <w:szCs w:val="20"/>
+              </w:rPr>
+            </w:pPr>
+          </w:p>
+        </w:tc>
+        <w:tc>
+          <w:tcPr>
+            <w:tcW w:w="3392" w:type="dxa"/>
+            <w:tcBorders>
+              <w:top w:val="single" w:sz="4" w:space="0" w:color="auto"/>
+            </w:tcBorders>
+          </w:tcPr>
+          <w:p>
+            <w:pPr>
+              <w:jc w:val="center"/>
+              <w:rPr>
+                <w:rFonts w:cstheme="minorHAnsi"/>
+                <w:sz w:val="20"/>
+                <w:szCs w:val="20"/>
+              </w:rPr>
+            </w:pPr>
+            <w:r>
+              <w:rPr>
+                <w:rFonts w:cstheme="minorHAnsi"/>
+                <w:sz w:val="20"/>
+                <w:szCs w:val="20"/>
+              </w:rPr>
+              <w:t>-0.34</w:t>
+            </w:r>
+            <w:r>
+              <w:rPr>
+                <w:rFonts w:cstheme="minorHAnsi"/>
+                <w:sz w:val="20"/>
+                <w:szCs w:val="20"/>
+              </w:rPr>
+              <w:t xml:space="preserve"> (1.29)</w:t>
+            </w:r>
+          </w:p>
+        </w:tc>
+        <w:tc>
+          <w:tcPr>
+            <w:tcW w:w="335" w:type="dxa"/>
+            <w:tcBorders>
+              <w:top w:val="single" w:sz="4" w:space="0" w:color="auto"/>
+            </w:tcBorders>
+          </w:tcPr>
+          <w:p>
+            <w:pPr>
+              <w:jc w:val="both"/>
+              <w:rPr>
+                <w:rFonts w:cstheme="minorHAnsi"/>
+                <w:sz w:val="20"/>
+                <w:szCs w:val="20"/>
+              </w:rPr>
+            </w:pPr>
+          </w:p>
+        </w:tc>
+        <w:tc>
+          <w:tcPr>
+            <w:tcW w:w="2964" w:type="dxa"/>
+            <w:tcBorders>
+              <w:top w:val="single" w:sz="4" w:space="0" w:color="auto"/>
+            </w:tcBorders>
+          </w:tcPr>
+          <w:p>
+            <w:pPr>
+              <w:jc w:val="center"/>
+              <w:rPr>
+                <w:rFonts w:cstheme="minorHAnsi"/>
+                <w:sz w:val="20"/>
+                <w:szCs w:val="20"/>
+              </w:rPr>
+            </w:pPr>
+            <w:r>
+              <w:rPr>
+                <w:rFonts w:cstheme="minorHAnsi"/>
+                <w:sz w:val="20"/>
+                <w:szCs w:val="20"/>
+              </w:rPr>
+              <w:t>-</w:t>
+            </w:r>
+          </w:p>
+        </w:tc>
+        <w:tc>
+          <w:tcPr>
+            <w:tcW w:w="427" w:type="dxa"/>
+            <w:tcBorders>
+              <w:top w:val="single" w:sz="4" w:space="0" w:color="auto"/>
+            </w:tcBorders>
+          </w:tcPr>
+          <w:p>
+            <w:pPr>
+              <w:jc w:val="both"/>
+              <w:rPr>
+                <w:rFonts w:cstheme="minorHAnsi"/>
+                <w:sz w:val="20"/>
+                <w:szCs w:val="20"/>
+              </w:rPr>
+            </w:pPr>
+          </w:p>
+        </w:tc>
+      </w:tr>
+      <w:tr>
+        <w:trPr>
+          <w:trHeight w:val="240"/>
+        </w:trPr>
+        <w:tc>
+          <w:tcPr>
+            <w:tcW w:w="3396" w:type="dxa"/>
+            <w:tcBorders>
+              <w:top w:val="single" w:sz="4" w:space="0" w:color="auto"/>
+            </w:tcBorders>
+          </w:tcPr>
+          <w:p>
+            <w:pPr>
+              <w:ind w:firstLine="178"/>
+              <w:jc w:val="both"/>
+              <w:rPr>
+                <w:rFonts w:cstheme="minorHAnsi"/>
+                <w:i/>
+                <w:iCs/>
+                <w:sz w:val="20"/>
+                <w:szCs w:val="20"/>
+              </w:rPr>
+            </w:pPr>
+            <w:proofErr w:type="spellStart"/>
+            <w:r>
+              <w:rPr>
+                <w:rFonts w:cstheme="minorHAnsi"/>
+                <w:i/>
+                <w:iCs/>
+                <w:sz w:val="20"/>
+                <w:szCs w:val="20"/>
+              </w:rPr>
+              <w:t>Xwedah</w:t>
+            </w:r>
+            <w:proofErr w:type="spellEnd"/>
+          </w:p>
+        </w:tc>
+        <w:tc>
+          <w:tcPr>
+            <w:tcW w:w="2378" w:type="dxa"/>
+            <w:tcBorders>
+              <w:top w:val="single" w:sz="4" w:space="0" w:color="auto"/>
+            </w:tcBorders>
+          </w:tcPr>
+          <w:p>
+            <w:pPr>
+              <w:jc w:val="center"/>
+              <w:rPr>
+                <w:rFonts w:cstheme="minorHAnsi"/>
+                <w:sz w:val="20"/>
+                <w:szCs w:val="20"/>
+              </w:rPr>
+            </w:pPr>
+            <w:r>
+              <w:rPr>
+                <w:rFonts w:cstheme="minorHAnsi"/>
+                <w:sz w:val="20"/>
+                <w:szCs w:val="20"/>
+              </w:rPr>
+              <w:t>-</w:t>
+            </w:r>
+          </w:p>
+        </w:tc>
+        <w:tc>
+          <w:tcPr>
+            <w:tcW w:w="330" w:type="dxa"/>
+            <w:tcBorders>
+              <w:top w:val="single" w:sz="4" w:space="0" w:color="auto"/>
+            </w:tcBorders>
+          </w:tcPr>
+          <w:p>
+            <w:pPr>
+              <w:jc w:val="both"/>
+              <w:rPr>
+                <w:rFonts w:cstheme="minorHAnsi"/>
+                <w:sz w:val="20"/>
+                <w:szCs w:val="20"/>
+              </w:rPr>
+            </w:pPr>
+          </w:p>
+        </w:tc>
+        <w:tc>
+          <w:tcPr>
+            <w:tcW w:w="3392" w:type="dxa"/>
+            <w:tcBorders>
+              <w:top w:val="single" w:sz="4" w:space="0" w:color="auto"/>
+            </w:tcBorders>
+          </w:tcPr>
+          <w:p>
+            <w:pPr>
+              <w:jc w:val="center"/>
+              <w:rPr>
+                <w:rFonts w:cstheme="minorHAnsi"/>
+                <w:sz w:val="20"/>
+                <w:szCs w:val="20"/>
+              </w:rPr>
+            </w:pPr>
+            <w:r>
+              <w:rPr>
+                <w:rFonts w:cstheme="minorHAnsi"/>
+                <w:sz w:val="20"/>
+                <w:szCs w:val="20"/>
+              </w:rPr>
+              <w:t>0.84</w:t>
+            </w:r>
+            <w:r>
+              <w:rPr>
+                <w:rFonts w:cstheme="minorHAnsi"/>
+                <w:sz w:val="20"/>
+                <w:szCs w:val="20"/>
+              </w:rPr>
+              <w:t xml:space="preserve"> (1.30)</w:t>
+            </w:r>
+          </w:p>
+        </w:tc>
+        <w:tc>
+          <w:tcPr>
+            <w:tcW w:w="335" w:type="dxa"/>
+            <w:tcBorders>
+              <w:top w:val="single" w:sz="4" w:space="0" w:color="auto"/>
+            </w:tcBorders>
+          </w:tcPr>
+          <w:p>
+            <w:pPr>
+              <w:jc w:val="both"/>
+              <w:rPr>
+                <w:rFonts w:cstheme="minorHAnsi"/>
+                <w:sz w:val="20"/>
+                <w:szCs w:val="20"/>
+              </w:rPr>
+            </w:pPr>
+          </w:p>
+        </w:tc>
+        <w:tc>
+          <w:tcPr>
+            <w:tcW w:w="2964" w:type="dxa"/>
+            <w:tcBorders>
+              <w:top w:val="single" w:sz="4" w:space="0" w:color="auto"/>
+            </w:tcBorders>
+          </w:tcPr>
+          <w:p>
+            <w:pPr>
+              <w:jc w:val="center"/>
+              <w:rPr>
+                <w:rFonts w:cstheme="minorHAnsi"/>
+                <w:sz w:val="20"/>
+                <w:szCs w:val="20"/>
+              </w:rPr>
+            </w:pPr>
+            <w:r>
+              <w:rPr>
+                <w:rFonts w:cstheme="minorHAnsi"/>
+                <w:sz w:val="20"/>
+                <w:szCs w:val="20"/>
+              </w:rPr>
+              <w:t>-</w:t>
+            </w:r>
+          </w:p>
+        </w:tc>
+        <w:tc>
+          <w:tcPr>
+            <w:tcW w:w="427" w:type="dxa"/>
+            <w:tcBorders>
+              <w:top w:val="single" w:sz="4" w:space="0" w:color="auto"/>
+            </w:tcBorders>
+          </w:tcPr>
+          <w:p>
+            <w:pPr>
+              <w:jc w:val="both"/>
+              <w:rPr>
+                <w:rFonts w:cstheme="minorHAnsi"/>
+                <w:sz w:val="20"/>
+                <w:szCs w:val="20"/>
+              </w:rPr>
+            </w:pPr>
+          </w:p>
+        </w:tc>
+      </w:tr>
+      <w:tr>
+        <w:trPr>
+          <w:trHeight w:val="250"/>
+        </w:trPr>
+        <w:tc>
+          <w:tcPr>
+            <w:tcW w:w="3396" w:type="dxa"/>
+            <w:tcBorders>
+              <w:top w:val="single" w:sz="4" w:space="0" w:color="auto"/>
+            </w:tcBorders>
+          </w:tcPr>
+          <w:p>
+            <w:pPr>
+              <w:ind w:firstLine="178"/>
+              <w:jc w:val="both"/>
+              <w:rPr>
+                <w:rFonts w:cstheme="minorHAnsi"/>
+                <w:i/>
+                <w:iCs/>
+                <w:sz w:val="20"/>
+                <w:szCs w:val="20"/>
+              </w:rPr>
+            </w:pPr>
+            <w:proofErr w:type="spellStart"/>
+            <w:r>
+              <w:rPr>
+                <w:rFonts w:cstheme="minorHAnsi"/>
+                <w:i/>
+                <w:iCs/>
+                <w:sz w:val="20"/>
+                <w:szCs w:val="20"/>
+              </w:rPr>
+              <w:t>Xwlah</w:t>
+            </w:r>
+            <w:proofErr w:type="spellEnd"/>
+          </w:p>
+        </w:tc>
+        <w:tc>
+          <w:tcPr>
+            <w:tcW w:w="2378" w:type="dxa"/>
+            <w:tcBorders>
+              <w:top w:val="single" w:sz="4" w:space="0" w:color="auto"/>
+            </w:tcBorders>
+          </w:tcPr>
+          <w:p>
+            <w:pPr>
+              <w:jc w:val="center"/>
+              <w:rPr>
+                <w:rFonts w:cstheme="minorHAnsi"/>
+                <w:sz w:val="20"/>
+                <w:szCs w:val="20"/>
+              </w:rPr>
+            </w:pPr>
+            <w:r>
+              <w:rPr>
+                <w:rFonts w:cstheme="minorHAnsi"/>
+                <w:sz w:val="20"/>
+                <w:szCs w:val="20"/>
+              </w:rPr>
+              <w:t>-</w:t>
+            </w:r>
+          </w:p>
+        </w:tc>
+        <w:tc>
+          <w:tcPr>
+            <w:tcW w:w="330" w:type="dxa"/>
+            <w:tcBorders>
+              <w:top w:val="single" w:sz="4" w:space="0" w:color="auto"/>
+            </w:tcBorders>
+          </w:tcPr>
+          <w:p>
+            <w:pPr>
+              <w:jc w:val="both"/>
+              <w:rPr>
+                <w:rFonts w:cstheme="minorHAnsi"/>
+                <w:sz w:val="20"/>
+                <w:szCs w:val="20"/>
+              </w:rPr>
+            </w:pPr>
+          </w:p>
+        </w:tc>
+        <w:tc>
+          <w:tcPr>
+            <w:tcW w:w="3392" w:type="dxa"/>
+            <w:tcBorders>
+              <w:top w:val="single" w:sz="4" w:space="0" w:color="auto"/>
+            </w:tcBorders>
+          </w:tcPr>
+          <w:p>
+            <w:pPr>
+              <w:jc w:val="center"/>
+              <w:rPr>
+                <w:rFonts w:cstheme="minorHAnsi"/>
+                <w:sz w:val="20"/>
+                <w:szCs w:val="20"/>
+              </w:rPr>
+            </w:pPr>
+            <w:r>
+              <w:rPr>
+                <w:rFonts w:cstheme="minorHAnsi"/>
+                <w:sz w:val="20"/>
+                <w:szCs w:val="20"/>
+              </w:rPr>
+              <w:t>0.72</w:t>
+            </w:r>
+            <w:r>
+              <w:rPr>
+                <w:rFonts w:cstheme="minorHAnsi"/>
+                <w:sz w:val="20"/>
+                <w:szCs w:val="20"/>
+              </w:rPr>
+              <w:t xml:space="preserve"> (1.37)</w:t>
+            </w:r>
+          </w:p>
+        </w:tc>
+        <w:tc>
+          <w:tcPr>
+            <w:tcW w:w="335" w:type="dxa"/>
+            <w:tcBorders>
+              <w:top w:val="single" w:sz="4" w:space="0" w:color="auto"/>
+            </w:tcBorders>
+          </w:tcPr>
+          <w:p>
+            <w:pPr>
+              <w:jc w:val="both"/>
+              <w:rPr>
+                <w:rFonts w:cstheme="minorHAnsi"/>
+                <w:sz w:val="20"/>
+                <w:szCs w:val="20"/>
+              </w:rPr>
+            </w:pPr>
+          </w:p>
+        </w:tc>
+        <w:tc>
+          <w:tcPr>
+            <w:tcW w:w="2964" w:type="dxa"/>
+            <w:tcBorders>
+              <w:top w:val="single" w:sz="4" w:space="0" w:color="auto"/>
+            </w:tcBorders>
+          </w:tcPr>
+          <w:p>
+            <w:pPr>
+              <w:jc w:val="center"/>
+              <w:rPr>
+                <w:rFonts w:cstheme="minorHAnsi"/>
+                <w:sz w:val="20"/>
+                <w:szCs w:val="20"/>
+              </w:rPr>
+            </w:pPr>
+            <w:r>
+              <w:rPr>
+                <w:rFonts w:cstheme="minorHAnsi"/>
+                <w:sz w:val="20"/>
+                <w:szCs w:val="20"/>
+              </w:rPr>
+              <w:t>-</w:t>
+            </w:r>
+          </w:p>
+        </w:tc>
+        <w:tc>
+          <w:tcPr>
+            <w:tcW w:w="427" w:type="dxa"/>
+            <w:tcBorders>
+              <w:top w:val="single" w:sz="4" w:space="0" w:color="auto"/>
+            </w:tcBorders>
+          </w:tcPr>
+          <w:p>
+            <w:pPr>
+              <w:jc w:val="both"/>
+              <w:rPr>
+                <w:rFonts w:cstheme="minorHAnsi"/>
+                <w:sz w:val="20"/>
+                <w:szCs w:val="20"/>
+              </w:rPr>
+            </w:pPr>
+          </w:p>
+        </w:tc>
+      </w:tr>
+      <w:tr>
+        <w:trPr>
+          <w:trHeight w:val="250"/>
+        </w:trPr>
+        <w:tc>
+          <w:tcPr>
+            <w:tcW w:w="3396" w:type="dxa"/>
+            <w:tcBorders>
+              <w:top w:val="single" w:sz="4" w:space="0" w:color="auto"/>
+              <w:bottom w:val="single" w:sz="4" w:space="0" w:color="auto"/>
+            </w:tcBorders>
+            <w:shd w:val="clear" w:color="auto" w:fill="D9D9D9" w:themeFill="background1" w:themeFillShade="D9"/>
+          </w:tcPr>
+          <w:p>
+            <w:pPr>
+              <w:ind w:firstLine="178"/>
+              <w:jc w:val="both"/>
+              <w:rPr>
+                <w:rFonts w:cstheme="minorHAnsi"/>
+                <w:b/>
+                <w:bCs/>
+                <w:sz w:val="20"/>
+                <w:szCs w:val="20"/>
+              </w:rPr>
+            </w:pPr>
+            <w:r>
+              <w:rPr>
+                <w:rFonts w:cstheme="minorHAnsi"/>
+                <w:i/>
+                <w:iCs/>
+                <w:sz w:val="20"/>
+                <w:szCs w:val="20"/>
+              </w:rPr>
+              <w:t>Yoruba</w:t>
+            </w:r>
+          </w:p>
+        </w:tc>
+        <w:tc>
+          <w:tcPr>
+            <w:tcW w:w="2378" w:type="dxa"/>
+            <w:tcBorders>
+              <w:top w:val="single" w:sz="4" w:space="0" w:color="auto"/>
+              <w:bottom w:val="single" w:sz="4" w:space="0" w:color="auto"/>
+            </w:tcBorders>
+            <w:shd w:val="clear" w:color="auto" w:fill="D9D9D9" w:themeFill="background1" w:themeFillShade="D9"/>
+          </w:tcPr>
+          <w:p>
+            <w:pPr>
+              <w:jc w:val="center"/>
+              <w:rPr>
+                <w:rFonts w:cstheme="minorHAnsi"/>
+                <w:sz w:val="20"/>
+                <w:szCs w:val="20"/>
+              </w:rPr>
+            </w:pPr>
+            <w:r>
+              <w:rPr>
+                <w:rFonts w:cstheme="minorHAnsi"/>
+                <w:sz w:val="20"/>
+                <w:szCs w:val="20"/>
+              </w:rPr>
+              <w:t>-</w:t>
+            </w:r>
+          </w:p>
+        </w:tc>
+        <w:tc>
+          <w:tcPr>
+            <w:tcW w:w="330" w:type="dxa"/>
+            <w:tcBorders>
+              <w:top w:val="single" w:sz="4" w:space="0" w:color="auto"/>
+              <w:bottom w:val="single" w:sz="4" w:space="0" w:color="auto"/>
+            </w:tcBorders>
+            <w:shd w:val="clear" w:color="auto" w:fill="D9D9D9" w:themeFill="background1" w:themeFillShade="D9"/>
+          </w:tcPr>
+          <w:p>
+            <w:pPr>
+              <w:jc w:val="both"/>
+              <w:rPr>
+                <w:rFonts w:cstheme="minorHAnsi"/>
+                <w:sz w:val="20"/>
+                <w:szCs w:val="20"/>
+              </w:rPr>
+            </w:pPr>
+          </w:p>
+        </w:tc>
+        <w:tc>
+          <w:tcPr>
+            <w:tcW w:w="3392" w:type="dxa"/>
+            <w:tcBorders>
+              <w:top w:val="single" w:sz="4" w:space="0" w:color="auto"/>
+              <w:bottom w:val="single" w:sz="4" w:space="0" w:color="auto"/>
+            </w:tcBorders>
+            <w:shd w:val="clear" w:color="auto" w:fill="D9D9D9" w:themeFill="background1" w:themeFillShade="D9"/>
+          </w:tcPr>
+          <w:p>
+            <w:pPr>
+              <w:jc w:val="center"/>
+              <w:rPr>
+                <w:rFonts w:cstheme="minorHAnsi"/>
+                <w:b/>
+                <w:bCs/>
+                <w:sz w:val="20"/>
+                <w:szCs w:val="20"/>
+              </w:rPr>
+            </w:pPr>
+            <w:r>
+              <w:rPr>
+                <w:rFonts w:cstheme="minorHAnsi"/>
+                <w:b/>
+                <w:bCs/>
+                <w:sz w:val="20"/>
+                <w:szCs w:val="20"/>
+              </w:rPr>
+              <w:t>4.4</w:t>
+            </w:r>
+            <w:r>
+              <w:rPr>
+                <w:rFonts w:cstheme="minorHAnsi"/>
+                <w:b/>
+                <w:bCs/>
+                <w:sz w:val="20"/>
+                <w:szCs w:val="20"/>
+              </w:rPr>
+              <w:t>3* (1.89)</w:t>
+            </w:r>
+          </w:p>
+        </w:tc>
+        <w:tc>
+          <w:tcPr>
+            <w:tcW w:w="335" w:type="dxa"/>
+            <w:tcBorders>
+              <w:top w:val="single" w:sz="4" w:space="0" w:color="auto"/>
+              <w:bottom w:val="single" w:sz="4" w:space="0" w:color="auto"/>
+            </w:tcBorders>
+            <w:shd w:val="clear" w:color="auto" w:fill="D9D9D9" w:themeFill="background1" w:themeFillShade="D9"/>
+          </w:tcPr>
+          <w:p>
+            <w:pPr>
+              <w:jc w:val="both"/>
+              <w:rPr>
+                <w:rFonts w:cstheme="minorHAnsi"/>
+                <w:sz w:val="20"/>
+                <w:szCs w:val="20"/>
+              </w:rPr>
+            </w:pPr>
+          </w:p>
+        </w:tc>
+        <w:tc>
+          <w:tcPr>
+            <w:tcW w:w="2964" w:type="dxa"/>
+            <w:tcBorders>
+              <w:top w:val="single" w:sz="4" w:space="0" w:color="auto"/>
+              <w:bottom w:val="single" w:sz="4" w:space="0" w:color="auto"/>
+            </w:tcBorders>
+            <w:shd w:val="clear" w:color="auto" w:fill="D9D9D9" w:themeFill="background1" w:themeFillShade="D9"/>
+          </w:tcPr>
+          <w:p>
+            <w:pPr>
+              <w:jc w:val="center"/>
+              <w:rPr>
+                <w:rFonts w:cstheme="minorHAnsi"/>
+                <w:sz w:val="20"/>
+                <w:szCs w:val="20"/>
+              </w:rPr>
+            </w:pPr>
+            <w:r>
+              <w:rPr>
+                <w:rFonts w:cstheme="minorHAnsi"/>
+                <w:sz w:val="20"/>
+                <w:szCs w:val="20"/>
+              </w:rPr>
+              <w:t>-</w:t>
+            </w:r>
+          </w:p>
+        </w:tc>
+        <w:tc>
+          <w:tcPr>
+            <w:tcW w:w="427" w:type="dxa"/>
+            <w:tcBorders>
+              <w:top w:val="single" w:sz="4" w:space="0" w:color="auto"/>
+              <w:bottom w:val="single" w:sz="4" w:space="0" w:color="auto"/>
+            </w:tcBorders>
+            <w:shd w:val="clear" w:color="auto" w:fill="D9D9D9" w:themeFill="background1" w:themeFillShade="D9"/>
+          </w:tcPr>
+          <w:p>
+            <w:pPr>
+              <w:jc w:val="both"/>
+              <w:rPr>
+                <w:rFonts w:cstheme="minorHAnsi"/>
+                <w:sz w:val="20"/>
+                <w:szCs w:val="20"/>
+              </w:rPr>
+            </w:pPr>
+          </w:p>
+        </w:tc>
+      </w:tr>
+      <w:tr>
+        <w:trPr>
+          <w:trHeight w:val="250"/>
+        </w:trPr>
+        <w:tc>
+          <w:tcPr>
+            <w:tcW w:w="3396" w:type="dxa"/>
+            <w:tcBorders>
+              <w:top w:val="single" w:sz="4" w:space="0" w:color="auto"/>
+              <w:bottom w:val="single" w:sz="12" w:space="0" w:color="auto"/>
+            </w:tcBorders>
+            <w:shd w:val="clear" w:color="auto" w:fill="D9D9D9" w:themeFill="background1" w:themeFillShade="D9"/>
+          </w:tcPr>
+          <w:p>
+            <w:pPr>
+              <w:jc w:val="both"/>
+              <w:rPr>
+                <w:rFonts w:cstheme="minorHAnsi"/>
+                <w:b/>
+                <w:bCs/>
+                <w:sz w:val="20"/>
+                <w:szCs w:val="20"/>
+              </w:rPr>
+            </w:pPr>
+            <w:r>
+              <w:rPr>
+                <w:rFonts w:cstheme="minorHAnsi"/>
+                <w:b/>
+                <w:bCs/>
+                <w:sz w:val="20"/>
+                <w:szCs w:val="20"/>
+              </w:rPr>
+              <w:t>Residence duration</w:t>
+            </w:r>
+          </w:p>
+        </w:tc>
+        <w:tc>
+          <w:tcPr>
+            <w:tcW w:w="2378" w:type="dxa"/>
+            <w:tcBorders>
+              <w:top w:val="single" w:sz="4" w:space="0" w:color="auto"/>
+              <w:bottom w:val="single" w:sz="12" w:space="0" w:color="auto"/>
+            </w:tcBorders>
+            <w:shd w:val="clear" w:color="auto" w:fill="D9D9D9" w:themeFill="background1" w:themeFillShade="D9"/>
+          </w:tcPr>
+          <w:p>
+            <w:pPr>
+              <w:jc w:val="center"/>
+              <w:rPr>
+                <w:rFonts w:cstheme="minorHAnsi"/>
+                <w:sz w:val="20"/>
+                <w:szCs w:val="20"/>
+              </w:rPr>
+            </w:pPr>
+            <w:r>
+              <w:rPr>
+                <w:rFonts w:cstheme="minorHAnsi"/>
+                <w:sz w:val="20"/>
+                <w:szCs w:val="20"/>
+              </w:rPr>
+              <w:t>-0.003</w:t>
+            </w:r>
+            <w:r>
+              <w:rPr>
+                <w:rFonts w:cstheme="minorHAnsi"/>
+                <w:sz w:val="20"/>
+                <w:szCs w:val="20"/>
+              </w:rPr>
+              <w:t xml:space="preserve"> (0.008)</w:t>
+            </w:r>
+          </w:p>
+        </w:tc>
+        <w:tc>
+          <w:tcPr>
+            <w:tcW w:w="330" w:type="dxa"/>
+            <w:tcBorders>
+              <w:top w:val="single" w:sz="4" w:space="0" w:color="auto"/>
+              <w:bottom w:val="single" w:sz="12" w:space="0" w:color="auto"/>
+            </w:tcBorders>
+            <w:shd w:val="clear" w:color="auto" w:fill="D9D9D9" w:themeFill="background1" w:themeFillShade="D9"/>
+          </w:tcPr>
+          <w:p>
+            <w:pPr>
+              <w:jc w:val="both"/>
+              <w:rPr>
+                <w:rFonts w:cstheme="minorHAnsi"/>
+                <w:sz w:val="20"/>
+                <w:szCs w:val="20"/>
+              </w:rPr>
+            </w:pPr>
+          </w:p>
+        </w:tc>
+        <w:tc>
+          <w:tcPr>
+            <w:tcW w:w="3392" w:type="dxa"/>
+            <w:tcBorders>
+              <w:top w:val="single" w:sz="4" w:space="0" w:color="auto"/>
+              <w:bottom w:val="single" w:sz="12" w:space="0" w:color="auto"/>
+            </w:tcBorders>
+            <w:shd w:val="clear" w:color="auto" w:fill="D9D9D9" w:themeFill="background1" w:themeFillShade="D9"/>
+          </w:tcPr>
+          <w:p>
+            <w:pPr>
+              <w:jc w:val="center"/>
+              <w:rPr>
+                <w:rFonts w:cstheme="minorHAnsi"/>
+                <w:sz w:val="20"/>
+                <w:szCs w:val="20"/>
+              </w:rPr>
+            </w:pPr>
+            <w:r>
+              <w:rPr>
+                <w:rFonts w:cstheme="minorHAnsi"/>
+                <w:sz w:val="20"/>
+                <w:szCs w:val="20"/>
+              </w:rPr>
+              <w:t>-0.005</w:t>
+            </w:r>
+            <w:r>
+              <w:rPr>
+                <w:rFonts w:cstheme="minorHAnsi"/>
+                <w:sz w:val="20"/>
+                <w:szCs w:val="20"/>
+              </w:rPr>
+              <w:t xml:space="preserve"> (0.009)</w:t>
+            </w:r>
+          </w:p>
+        </w:tc>
+        <w:tc>
+          <w:tcPr>
+            <w:tcW w:w="335" w:type="dxa"/>
+            <w:tcBorders>
+              <w:top w:val="single" w:sz="4" w:space="0" w:color="auto"/>
+              <w:bottom w:val="single" w:sz="12" w:space="0" w:color="auto"/>
+            </w:tcBorders>
+            <w:shd w:val="clear" w:color="auto" w:fill="D9D9D9" w:themeFill="background1" w:themeFillShade="D9"/>
+          </w:tcPr>
+          <w:p>
+            <w:pPr>
+              <w:jc w:val="both"/>
+              <w:rPr>
+                <w:rFonts w:cstheme="minorHAnsi"/>
+                <w:sz w:val="20"/>
+                <w:szCs w:val="20"/>
+              </w:rPr>
+            </w:pPr>
+          </w:p>
+        </w:tc>
+        <w:tc>
+          <w:tcPr>
+            <w:tcW w:w="2964" w:type="dxa"/>
+            <w:tcBorders>
+              <w:top w:val="single" w:sz="4" w:space="0" w:color="auto"/>
+              <w:bottom w:val="single" w:sz="12" w:space="0" w:color="auto"/>
+            </w:tcBorders>
+            <w:shd w:val="clear" w:color="auto" w:fill="D9D9D9" w:themeFill="background1" w:themeFillShade="D9"/>
+          </w:tcPr>
+          <w:p>
+            <w:pPr>
+              <w:jc w:val="center"/>
+              <w:rPr>
+                <w:rFonts w:cstheme="minorHAnsi"/>
+                <w:sz w:val="20"/>
+                <w:szCs w:val="20"/>
+              </w:rPr>
+            </w:pPr>
+            <w:r>
+              <w:rPr>
+                <w:rFonts w:cstheme="minorHAnsi"/>
+                <w:sz w:val="20"/>
+                <w:szCs w:val="20"/>
+              </w:rPr>
+              <w:t>0.01</w:t>
+            </w:r>
+            <w:r>
+              <w:rPr>
+                <w:rFonts w:cstheme="minorHAnsi"/>
+                <w:sz w:val="20"/>
+                <w:szCs w:val="20"/>
+              </w:rPr>
+              <w:t xml:space="preserve"> (0.01)</w:t>
+            </w:r>
+          </w:p>
+        </w:tc>
+        <w:tc>
+          <w:tcPr>
+            <w:tcW w:w="427" w:type="dxa"/>
+            <w:tcBorders>
+              <w:top w:val="single" w:sz="4" w:space="0" w:color="auto"/>
+              <w:bottom w:val="single" w:sz="12" w:space="0" w:color="auto"/>
+            </w:tcBorders>
+            <w:shd w:val="clear" w:color="auto" w:fill="D9D9D9" w:themeFill="background1" w:themeFillShade="D9"/>
+          </w:tcPr>
+          <w:p>
+            <w:pPr>
+              <w:jc w:val="both"/>
+              <w:rPr>
+                <w:rFonts w:cstheme="minorHAnsi"/>
+                <w:sz w:val="20"/>
+                <w:szCs w:val="20"/>
+              </w:rPr>
+            </w:pPr>
+          </w:p>
+        </w:tc>
+      </w:tr>
+    </w:tbl>
+    <w:bookmarkEnd w:id="0"/>
+    <w:p>
+      <w:pPr>
+        <w:rPr>
+          <w:rFonts w:ascii="Segoe UI" w:hAnsi="Segoe UI" w:cs="Segoe UI"/>
+          <w:b/>
+          <w:bCs/>
+          <w:sz w:val="20"/>
+          <w:szCs w:val="20"/>
+        </w:rPr>
+      </w:pPr>
+      <w:r>
+        <w:rPr>
+          <w:rFonts w:cstheme="minorHAnsi"/>
+          <w:sz w:val="20"/>
+          <w:szCs w:val="20"/>
+        </w:rPr>
+        <w:t xml:space="preserve">Note: </w:t>
+      </w:r>
+      <w:r>
+        <w:rPr>
+          <w:rFonts w:cstheme="minorHAnsi"/>
+          <w:i/>
+          <w:iCs/>
+          <w:sz w:val="20"/>
+          <w:szCs w:val="20"/>
+        </w:rPr>
+        <w:t>* Prob. &lt; 0.05; ** Prob. &lt; 0.01; *** Prob. &lt; 0.001</w:t>
+      </w:r>
+    </w:p>
+    <w:p>
+      <w:pPr>
+        <w:rPr>
+          <w:rFonts w:ascii="Segoe UI" w:hAnsi="Segoe UI" w:cs="Segoe UI"/>
+          <w:b/>
+          <w:bCs/>
+          <w:sz w:val="20"/>
+          <w:szCs w:val="20"/>
+        </w:rPr>
+      </w:pPr>
+    </w:p>
+    <w:p>
+      <w:pPr>
+        <w:rPr>
+          <w:rFonts w:ascii="Segoe UI" w:hAnsi="Segoe UI" w:cs="Segoe UI"/>
+          <w:b/>
+          <w:bCs/>
+          <w:sz w:val="20"/>
+          <w:szCs w:val="20"/>
+        </w:rPr>
+      </w:pPr>
+    </w:p>
+    <w:p>
+      <w:pPr>
+        <w:rPr>
+          <w:rFonts w:ascii="Segoe UI" w:hAnsi="Segoe UI" w:cs="Segoe UI"/>
+          <w:b/>
+          <w:bCs/>
+          <w:sz w:val="20"/>
+          <w:szCs w:val="20"/>
+        </w:rPr>
+      </w:pPr>
+    </w:p>
+    <w:p>
+      <w:pPr>
+        <w:rPr>
+          <w:rFonts w:ascii="Segoe UI" w:hAnsi="Segoe UI" w:cs="Segoe UI"/>
+          <w:b/>
+          <w:bCs/>
+          <w:sz w:val="20"/>
+          <w:szCs w:val="20"/>
+        </w:rPr>
+      </w:pPr>
+    </w:p>
+    <w:p>
+      <w:pPr>
+        <w:rPr>
+          <w:rFonts w:ascii="Segoe UI" w:hAnsi="Segoe UI" w:cs="Segoe UI"/>
+          <w:b/>
+          <w:bCs/>
+          <w:sz w:val="20"/>
+          <w:szCs w:val="20"/>
+        </w:rPr>
+      </w:pPr>
+    </w:p>
+    <w:p>
+      <w:pPr>
+        <w:rPr>
+          <w:rFonts w:ascii="Segoe UI" w:hAnsi="Segoe UI" w:cs="Segoe UI"/>
+          <w:b/>
+          <w:bCs/>
+          <w:sz w:val="20"/>
+          <w:szCs w:val="20"/>
+        </w:rPr>
+      </w:pPr>
+    </w:p>
+    <w:p>
+      <w:pPr>
+        <w:rPr>
+          <w:rFonts w:ascii="Segoe UI" w:hAnsi="Segoe UI" w:cs="Segoe UI"/>
+          <w:b/>
+          <w:bCs/>
+          <w:sz w:val="20"/>
+          <w:szCs w:val="20"/>
+        </w:rPr>
+      </w:pPr>
+    </w:p>
+    <w:p>
+      <w:pPr>
+        <w:rPr>
+          <w:rFonts w:ascii="Segoe UI" w:hAnsi="Segoe UI" w:cs="Segoe UI"/>
+          <w:b/>
+          <w:bCs/>
+          <w:sz w:val="20"/>
+          <w:szCs w:val="20"/>
+        </w:rPr>
+        <w:sectPr>
+          <w:pgSz w:w="15840" w:h="12240" w:orient="landscape"/>
+          <w:pgMar w:top="1440" w:right="1440" w:bottom="1440" w:left="1440" w:header="720" w:footer="720" w:gutter="0"/>
+          <w:cols w:space="720"/>
+          <w:docGrid w:linePitch="360"/>
+        </w:sectPr>
+      </w:pPr>
+    </w:p>
+    <w:p>
+      <w:pPr>
+        <w:pStyle w:val="ListParagraph"/>
+        <w:numPr>
+          <w:ilvl w:val="0"/>
+          <w:numId w:val="3"/>
+        </w:numPr>
+        <w:rPr>
+          <w:rFonts w:ascii="Segoe UI" w:hAnsi="Segoe UI" w:cs="Segoe UI"/>
+          <w:b/>
+          <w:bCs/>
+          <w:sz w:val="20"/>
+          <w:szCs w:val="20"/>
+        </w:rPr>
+      </w:pPr>
+      <w:r>
+        <w:rPr>
+          <w:rFonts w:ascii="Segoe UI" w:hAnsi="Segoe UI" w:cs="Segoe UI"/>
+          <w:b/>
+          <w:bCs/>
+          <w:sz w:val="20"/>
+          <w:szCs w:val="20"/>
+        </w:rPr>
+        <w:lastRenderedPageBreak/>
+        <w:t>Main actors using ILK in the MTBR.</w:t>
+      </w:r>
+    </w:p>
+    <w:p>
+      <w:pPr>
+        <w:pStyle w:val="ListParagraph"/>
+        <w:rPr>
+          <w:rFonts w:ascii="Segoe UI" w:hAnsi="Segoe UI" w:cs="Segoe UI"/>
+          <w:b/>
+          <w:bCs/>
+          <w:sz w:val="20"/>
+          <w:szCs w:val="20"/>
+        </w:rPr>
+      </w:pPr>
+      <w:r>
+        <w:drawing>
+          <wp:inline distT="0" distB="0" distL="0" distR="0" wp14:anchorId="3334A1EA" wp14:editId="1FE359B2">
+            <wp:extent cx="5137150" cy="2634985"/>
+            <wp:effectExtent l="0" t="0" r="6350" b="0"/>
+            <wp:docPr id="5" name="Picture 5"/>
+            <wp:cNvGraphicFramePr>
+              <a:graphicFrameLocks xmlns:a="http://schemas.openxmlformats.org/drawingml/2006/main" noChangeAspect="1"/>
+            </wp:cNvGraphicFramePr>
+            <a:graphic xmlns:a="http://schemas.openxmlformats.org/drawingml/2006/main">
+              <a:graphicData uri="http://schemas.openxmlformats.org/drawingml/2006/picture">
+                <pic:pic xmlns:pic="http://schemas.openxmlformats.org/drawingml/2006/picture">
+                  <pic:nvPicPr>
+                    <pic:cNvPr id="1" name=""/>
+                    <pic:cNvPicPr/>
+                  </pic:nvPicPr>
+                  <pic:blipFill>
+                    <a:blip r:embed="rId9"/>
+                    <a:stretch>
+                      <a:fillRect/>
+                    </a:stretch>
+                  </pic:blipFill>
+                  <pic:spPr>
+                    <a:xfrm>
+                      <a:off x="0" y="0"/>
+                      <a:ext cx="5146909" cy="2639991"/>
+                    </a:xfrm>
+                    <a:prstGeom prst="rect">
+                      <a:avLst/>
+                    </a:prstGeom>
+                  </pic:spPr>
+                </pic:pic>
+              </a:graphicData>
+            </a:graphic>
+          </wp:inline>
+        </w:drawing>
+      </w:r>
+    </w:p>
+    <w:p>
+      <w:pPr>
+        <w:pStyle w:val="ListParagraph"/>
+        <w:rPr>
+          <w:rFonts w:ascii="Segoe UI" w:hAnsi="Segoe UI" w:cs="Segoe UI"/>
+          <w:b/>
+          <w:bCs/>
+          <w:sz w:val="20"/>
+          <w:szCs w:val="20"/>
+        </w:rPr>
+      </w:pPr>
+    </w:p>
+    <w:p>
+      <w:pPr>
+        <w:pStyle w:val="ListParagraph"/>
+        <w:numPr>
+          <w:ilvl w:val="0"/>
+          <w:numId w:val="3"/>
+        </w:numPr>
+        <w:rPr>
+          <w:rFonts w:ascii="Segoe UI" w:hAnsi="Segoe UI" w:cs="Segoe UI"/>
+          <w:b/>
+          <w:bCs/>
+          <w:sz w:val="20"/>
+          <w:szCs w:val="20"/>
+        </w:rPr>
+      </w:pPr>
+      <w:r>
+        <w:rPr>
+          <w:rFonts w:ascii="Segoe UI" w:hAnsi="Segoe UI" w:cs="Segoe UI"/>
+          <w:b/>
+          <w:bCs/>
+          <w:sz w:val="20"/>
+          <w:szCs w:val="20"/>
+        </w:rPr>
+        <w:t>Threats associated with the use of ILK in the MTBR.</w:t>
+      </w:r>
+      <w:r>
+        <w:rPr>
+          <w:rFonts w:ascii="Segoe UI" w:hAnsi="Segoe UI" w:cs="Segoe UI"/>
+          <w:b/>
+          <w:bCs/>
+          <w:sz w:val="20"/>
+          <w:szCs w:val="20"/>
+        </w:rPr>
+        <w:br/>
+      </w:r>
+      <w:r>
+        <w:rPr>
+          <w:rFonts w:ascii="Segoe UI" w:hAnsi="Segoe UI" w:cs="Segoe UI"/>
+          <w:b/>
+          <w:bCs/>
+          <w:sz w:val="20"/>
+          <w:szCs w:val="20"/>
+        </w:rPr>
+        <w:br/>
+      </w:r>
+      <w:r>
+        <w:drawing>
+          <wp:inline distT="0" distB="0" distL="0" distR="0" wp14:anchorId="34448BAB" wp14:editId="33FC5A36">
+            <wp:extent cx="5943600" cy="3014980"/>
+            <wp:effectExtent l="0" t="0" r="0" b="0"/>
+            <wp:docPr id="4" name="Picture 4"/>
+            <wp:cNvGraphicFramePr>
+              <a:graphicFrameLocks xmlns:a="http://schemas.openxmlformats.org/drawingml/2006/main" noChangeAspect="1"/>
+            </wp:cNvGraphicFramePr>
+            <a:graphic xmlns:a="http://schemas.openxmlformats.org/drawingml/2006/main">
+              <a:graphicData uri="http://schemas.openxmlformats.org/drawingml/2006/picture">
+                <pic:pic xmlns:pic="http://schemas.openxmlformats.org/drawingml/2006/picture">
+                  <pic:nvPicPr>
+                    <pic:cNvPr id="1" name=""/>
+                    <pic:cNvPicPr/>
+                  </pic:nvPicPr>
+                  <pic:blipFill>
+                    <a:blip r:embed="rId10"/>
+                    <a:stretch>
+                      <a:fillRect/>
+                    </a:stretch>
+                  </pic:blipFill>
+                  <pic:spPr>
+                    <a:xfrm>
+                      <a:off x="0" y="0"/>
+                      <a:ext cx="5943600" cy="3014980"/>
+                    </a:xfrm>
+                    <a:prstGeom prst="rect">
+                      <a:avLst/>
+                    </a:prstGeom>
+                  </pic:spPr>
+                </pic:pic>
+              </a:graphicData>
+            </a:graphic>
+          </wp:inline>
+        </w:drawing>
       </w:r>
     </w:p>
     <w:sectPr>
@@ -6412,11 +10603,100 @@
       </w:pPr>
     </w:lvl>
   </w:abstractNum>
+  <w:abstractNum w:abstractNumId="2" w15:restartNumberingAfterBreak="0">
+    <w:nsid w:val="71C72D7D"/>
+    <w:multiLevelType w:val="hybridMultilevel"/>
+    <w:tmpl w:val="43B4DDE6"/>
+    <w:lvl w:ilvl="0" w:tplc="0409000F">
+      <w:start w:val="1"/>
+      <w:numFmt w:val="decimal"/>
+      <w:lvlText w:val="%1."/>
+      <w:lvlJc w:val="left"/>
+      <w:pPr>
+        <w:ind w:left="720" w:hanging="360"/>
+      </w:pPr>
+    </w:lvl>
+    <w:lvl w:ilvl="1" w:tplc="04090019" w:tentative="1">
+      <w:start w:val="1"/>
+      <w:numFmt w:val="lowerLetter"/>
+      <w:lvlText w:val="%2."/>
+      <w:lvlJc w:val="left"/>
+      <w:pPr>
+        <w:ind w:left="1440" w:hanging="360"/>
+      </w:pPr>
+    </w:lvl>
+    <w:lvl w:ilvl="2" w:tplc="0409001B" w:tentative="1">
+      <w:start w:val="1"/>
+      <w:numFmt w:val="lowerRoman"/>
+      <w:lvlText w:val="%3."/>
+      <w:lvlJc w:val="right"/>
+      <w:pPr>
+        <w:ind w:left="2160" w:hanging="180"/>
+      </w:pPr>
+    </w:lvl>
+    <w:lvl w:ilvl="3" w:tplc="0409000F" w:tentative="1">
+      <w:start w:val="1"/>
+      <w:numFmt w:val="decimal"/>
+      <w:lvlText w:val="%4."/>
+      <w:lvlJc w:val="left"/>
+      <w:pPr>
+        <w:ind w:left="2880" w:hanging="360"/>
+      </w:pPr>
+    </w:lvl>
+    <w:lvl w:ilvl="4" w:tplc="04090019" w:tentative="1">
+      <w:start w:val="1"/>
+      <w:numFmt w:val="lowerLetter"/>
+      <w:lvlText w:val="%5."/>
+      <w:lvlJc w:val="left"/>
+      <w:pPr>
+        <w:ind w:left="3600" w:hanging="360"/>
+      </w:pPr>
+    </w:lvl>
+    <w:lvl w:ilvl="5" w:tplc="0409001B" w:tentative="1">
+      <w:start w:val="1"/>
+      <w:numFmt w:val="lowerRoman"/>
+      <w:lvlText w:val="%6."/>
+      <w:lvlJc w:val="right"/>
+      <w:pPr>
+        <w:ind w:left="4320" w:hanging="180"/>
+      </w:pPr>
+    </w:lvl>
+    <w:lvl w:ilvl="6" w:tplc="0409000F" w:tentative="1">
+      <w:start w:val="1"/>
+      <w:numFmt w:val="decimal"/>
+      <w:lvlText w:val="%7."/>
+      <w:lvlJc w:val="left"/>
+      <w:pPr>
+        <w:ind w:left="5040" w:hanging="360"/>
+      </w:pPr>
+    </w:lvl>
+    <w:lvl w:ilvl="7" w:tplc="04090019" w:tentative="1">
+      <w:start w:val="1"/>
+      <w:numFmt w:val="lowerLetter"/>
+      <w:lvlText w:val="%8."/>
+      <w:lvlJc w:val="left"/>
+      <w:pPr>
+        <w:ind w:left="5760" w:hanging="360"/>
+      </w:pPr>
+    </w:lvl>
+    <w:lvl w:ilvl="8" w:tplc="0409001B" w:tentative="1">
+      <w:start w:val="1"/>
+      <w:numFmt w:val="lowerRoman"/>
+      <w:lvlText w:val="%9."/>
+      <w:lvlJc w:val="right"/>
+      <w:pPr>
+        <w:ind w:left="6480" w:hanging="180"/>
+      </w:pPr>
+    </w:lvl>
+  </w:abstractNum>
   <w:num w:numId="1">
     <w:abstractNumId w:val="0"/>
   </w:num>
   <w:num w:numId="2">
     <w:abstractNumId w:val="1"/>
+  </w:num>
+  <w:num w:numId="3">
+    <w:abstractNumId w:val="2"/>
   </w:num>
 </w:numbering>
 </file>
@@ -6858,6 +11138,49 @@
       <w:contextualSpacing/>
     </w:pPr>
   </w:style>
+  <w:style w:type="table" w:styleId="TableGrid">
+    <w:name w:val="Table Grid"/>
+    <w:basedOn w:val="TableNormal"/>
+    <w:uiPriority w:val="39"/>
+    <w:rsid w:val="00194452"/>
+    <w:pPr>
+      <w:spacing w:after="0" w:line="240" w:lineRule="auto"/>
+    </w:pPr>
+    <w:rPr>
+      <w:kern w:val="2"/>
+      <w:lang w:val="en-GB"/>
+      <w14:ligatures w14:val="standardContextual"/>
+    </w:rPr>
+    <w:tblPr>
+      <w:tblBorders>
+        <w:top w:val="single" w:sz="4" w:space="0" w:color="auto"/>
+        <w:left w:val="single" w:sz="4" w:space="0" w:color="auto"/>
+        <w:bottom w:val="single" w:sz="4" w:space="0" w:color="auto"/>
+        <w:right w:val="single" w:sz="4" w:space="0" w:color="auto"/>
+        <w:insideH w:val="single" w:sz="4" w:space="0" w:color="auto"/>
+        <w:insideV w:val="single" w:sz="4" w:space="0" w:color="auto"/>
+      </w:tblBorders>
+    </w:tblPr>
+  </w:style>
+  <w:style w:type="paragraph" w:styleId="Caption">
+    <w:name w:val="caption"/>
+    <w:basedOn w:val="Normal"/>
+    <w:next w:val="Normal"/>
+    <w:uiPriority w:val="35"/>
+    <w:unhideWhenUsed/>
+    <w:qFormat/>
+    <w:rsid w:val="00923B83"/>
+    <w:pPr>
+      <w:spacing w:after="200" w:line="240" w:lineRule="auto"/>
+    </w:pPr>
+    <w:rPr>
+      <w:i/>
+      <w:iCs/>
+      <w:color w:val="44546A" w:themeColor="text2"/>
+      <w:sz w:val="18"/>
+      <w:szCs w:val="18"/>
+    </w:rPr>
+  </w:style>
 </w:styles>
 </file>
 
@@ -7120,4 +11443,16 @@
     </a:ext>
   </a:extLst>
 </a:theme>
+</file>
+
+<file path=customXml/item1.xml><?xml version="1.0" encoding="utf-8"?>
+<b:Sources xmlns:b="http://schemas.openxmlformats.org/officeDocument/2006/bibliography" xmlns="http://schemas.openxmlformats.org/officeDocument/2006/bibliography" SelectedStyle="\APASixthEditionOfficeOnline.xsl" StyleName="APA" Version="6"/>
+</file>
+
+<file path=customXml/itemProps1.xml><?xml version="1.0" encoding="utf-8"?>
+<ds:datastoreItem xmlns:ds="http://schemas.openxmlformats.org/officeDocument/2006/customXml" ds:itemID="{AA2A4EF9-01E1-40B3-9BA6-EF28D9E3F5F0}">
+  <ds:schemaRefs>
+    <ds:schemaRef ds:uri="http://schemas.openxmlformats.org/officeDocument/2006/bibliography"/>
+  </ds:schemaRefs>
+</ds:datastoreItem>
 </file>
</xml_diff>